<commit_message>
update lecture 6 to Memory Page
</commit_message>
<xml_diff>
--- a/Lecture-6/Lecture-6.docx
+++ b/Lecture-6/Lecture-6.docx
@@ -4,10 +4,1186 @@
   <w:body>
     <w:p>
       <w:pPr>
-        <w:rPr>
-          <w:rtl/>
-        </w:rPr>
-      </w:pPr>
+        <w:jc w:val="center"/>
+        <w:rPr>
+          <w:rFonts w:cs="B Nazanin"/>
+          <w:b/>
+          <w:bCs/>
+          <w:color w:val="FF0000"/>
+          <w:sz w:val="56"/>
+          <w:szCs w:val="56"/>
+          <w:rtl/>
+          <w:lang w:bidi="fa-IR"/>
+        </w:rPr>
+      </w:pPr>
+      <w:r>
+        <w:rPr>
+          <w:rFonts w:cs="B Nazanin" w:hint="cs"/>
+          <w:b/>
+          <w:bCs/>
+          <w:color w:val="FF0000"/>
+          <w:sz w:val="56"/>
+          <w:szCs w:val="56"/>
+          <w:rtl/>
+          <w:lang w:bidi="fa-IR"/>
+        </w:rPr>
+        <w:t>سیستم عامل جلسه ششم</w:t>
+      </w:r>
+    </w:p>
+    <w:p>
+      <w:pPr>
+        <w:jc w:val="center"/>
+        <w:rPr>
+          <w:rFonts w:cs="B Nazanin"/>
+          <w:b/>
+          <w:bCs/>
+          <w:color w:val="FF0000"/>
+          <w:sz w:val="56"/>
+          <w:szCs w:val="56"/>
+          <w:rtl/>
+          <w:lang w:bidi="fa-IR"/>
+        </w:rPr>
+      </w:pPr>
+    </w:p>
+    <w:p>
+      <w:pPr>
+        <w:jc w:val="right"/>
+        <w:rPr>
+          <w:rFonts w:cs="B Nazanin"/>
+          <w:b/>
+          <w:bCs/>
+          <w:color w:val="70AD47" w:themeColor="accent6"/>
+          <w:sz w:val="48"/>
+          <w:szCs w:val="48"/>
+          <w:rtl/>
+          <w:lang w:bidi="fa-IR"/>
+        </w:rPr>
+      </w:pPr>
+      <w:r>
+        <w:rPr>
+          <w:rFonts w:cs="B Nazanin" w:hint="cs"/>
+          <w:b/>
+          <w:bCs/>
+          <w:color w:val="70AD47" w:themeColor="accent6"/>
+          <w:sz w:val="48"/>
+          <w:szCs w:val="48"/>
+          <w:rtl/>
+          <w:lang w:bidi="fa-IR"/>
+        </w:rPr>
+        <w:t>سلسه مراتب حافظه</w:t>
+      </w:r>
+    </w:p>
+    <w:p>
+      <w:pPr>
+        <w:bidi/>
+        <w:jc w:val="both"/>
+        <w:rPr>
+          <w:rFonts w:cs="B Nazanin"/>
+          <w:sz w:val="36"/>
+          <w:szCs w:val="36"/>
+          <w:rtl/>
+          <w:lang w:bidi="fa-IR"/>
+        </w:rPr>
+      </w:pPr>
+      <w:r>
+        <w:rPr>
+          <w:rFonts w:cs="B Nazanin" w:hint="cs"/>
+          <w:sz w:val="36"/>
+          <w:szCs w:val="36"/>
+          <w:rtl/>
+          <w:lang w:bidi="fa-IR"/>
+        </w:rPr>
+        <w:t>بین سه ویژگی کلیدی حافظه یعنی ، هزینه ، ظرفیت، زمان دسترسی</w:t>
+      </w:r>
+      <w:r>
+        <w:rPr>
+          <w:rFonts w:cs="B Nazanin" w:hint="cs"/>
+          <w:sz w:val="36"/>
+          <w:szCs w:val="36"/>
+          <w:rtl/>
+          <w:lang w:bidi="fa-IR"/>
+        </w:rPr>
+        <w:t xml:space="preserve"> باید سبک و سنگین کرد. برای این کار نمی توان بر یک حافظه یا فن آوری خاصی تکیه کرد و باید از سلسله مراتب حافظه استفاده کرد</w:t>
+      </w:r>
+    </w:p>
+    <w:p>
+      <w:pPr>
+        <w:bidi/>
+        <w:jc w:val="both"/>
+        <w:rPr>
+          <w:rFonts w:cs="B Nazanin"/>
+          <w:b/>
+          <w:bCs/>
+          <w:color w:val="5B9BD5" w:themeColor="accent1"/>
+          <w:sz w:val="44"/>
+          <w:szCs w:val="44"/>
+          <w:rtl/>
+          <w:lang w:bidi="fa-IR"/>
+        </w:rPr>
+      </w:pPr>
+      <w:r>
+        <w:rPr>
+          <w:rFonts w:cs="B Nazanin"/>
+          <w:b/>
+          <w:bCs/>
+          <w:color w:val="70AD47" w:themeColor="accent6"/>
+          <w:sz w:val="48"/>
+          <w:szCs w:val="48"/>
+          <w:lang w:bidi="fa-IR"/>
+        </w:rPr>
+        <w:drawing>
+          <wp:inline distT="0" distB="0" distL="0" distR="0" wp14:anchorId="11E6AD39" wp14:editId="599013CF">
+            <wp:extent cx="5918542" cy="4072270"/>
+            <wp:effectExtent l="0" t="0" r="6350" b="4445"/>
+            <wp:docPr id="1" name="Picture 1"/>
+            <wp:cNvGraphicFramePr>
+              <a:graphicFrameLocks xmlns:a="http://schemas.openxmlformats.org/drawingml/2006/main" noChangeAspect="1"/>
+            </wp:cNvGraphicFramePr>
+            <a:graphic xmlns:a="http://schemas.openxmlformats.org/drawingml/2006/main">
+              <a:graphicData uri="http://schemas.openxmlformats.org/drawingml/2006/picture">
+                <pic:pic xmlns:pic="http://schemas.openxmlformats.org/drawingml/2006/picture">
+                  <pic:nvPicPr>
+                    <pic:cNvPr id="1" name=""/>
+                    <pic:cNvPicPr/>
+                  </pic:nvPicPr>
+                  <pic:blipFill>
+                    <a:blip r:embed="rId5"/>
+                    <a:stretch>
+                      <a:fillRect/>
+                    </a:stretch>
+                  </pic:blipFill>
+                  <pic:spPr>
+                    <a:xfrm>
+                      <a:off x="0" y="0"/>
+                      <a:ext cx="5941751" cy="4088239"/>
+                    </a:xfrm>
+                    <a:prstGeom prst="rect">
+                      <a:avLst/>
+                    </a:prstGeom>
+                  </pic:spPr>
+                </pic:pic>
+              </a:graphicData>
+            </a:graphic>
+          </wp:inline>
+        </w:drawing>
+      </w:r>
+    </w:p>
+    <w:p>
+      <w:pPr>
+        <w:bidi/>
+        <w:jc w:val="both"/>
+        <w:rPr>
+          <w:rFonts w:cs="B Nazanin"/>
+          <w:b/>
+          <w:bCs/>
+          <w:color w:val="5B9BD5" w:themeColor="accent1"/>
+          <w:sz w:val="44"/>
+          <w:szCs w:val="44"/>
+          <w:lang w:bidi="fa-IR"/>
+        </w:rPr>
+      </w:pPr>
+    </w:p>
+    <w:p>
+      <w:pPr>
+        <w:bidi/>
+        <w:jc w:val="both"/>
+        <w:rPr>
+          <w:rFonts w:cs="B Nazanin"/>
+          <w:b/>
+          <w:bCs/>
+          <w:color w:val="5B9BD5" w:themeColor="accent1"/>
+          <w:sz w:val="44"/>
+          <w:szCs w:val="44"/>
+          <w:rtl/>
+          <w:lang w:bidi="fa-IR"/>
+        </w:rPr>
+      </w:pPr>
+      <w:r>
+        <w:rPr>
+          <w:rFonts w:cs="B Nazanin" w:hint="cs"/>
+          <w:b/>
+          <w:bCs/>
+          <w:color w:val="5B9BD5" w:themeColor="accent1"/>
+          <w:sz w:val="44"/>
+          <w:szCs w:val="44"/>
+          <w:rtl/>
+          <w:lang w:bidi="fa-IR"/>
+        </w:rPr>
+        <w:lastRenderedPageBreak/>
+        <w:t>سلسله مراتب متدوال حافظه:</w:t>
+      </w:r>
+    </w:p>
+    <w:p>
+      <w:pPr>
+        <w:pStyle w:val="ListParagraph"/>
+        <w:numPr>
+          <w:ilvl w:val="0"/>
+          <w:numId w:val="2"/>
+        </w:numPr>
+        <w:bidi/>
+        <w:jc w:val="both"/>
+        <w:rPr>
+          <w:rFonts w:cs="B Nazanin" w:hint="cs"/>
+          <w:sz w:val="36"/>
+          <w:szCs w:val="36"/>
+          <w:lang w:bidi="fa-IR"/>
+        </w:rPr>
+      </w:pPr>
+      <w:r>
+        <w:rPr>
+          <w:rFonts w:cs="B Nazanin" w:hint="cs"/>
+          <w:sz w:val="36"/>
+          <w:szCs w:val="36"/>
+          <w:rtl/>
+          <w:lang w:bidi="fa-IR"/>
+        </w:rPr>
+        <w:t>ثبات ها (</w:t>
+      </w:r>
+      <w:r>
+        <w:rPr>
+          <w:rFonts w:cs="B Nazanin"/>
+          <w:sz w:val="36"/>
+          <w:szCs w:val="36"/>
+          <w:lang w:bidi="fa-IR"/>
+        </w:rPr>
+        <w:t>Register</w:t>
+      </w:r>
+      <w:r>
+        <w:rPr>
+          <w:rFonts w:cs="B Nazanin" w:hint="cs"/>
+          <w:sz w:val="36"/>
+          <w:szCs w:val="36"/>
+          <w:rtl/>
+          <w:lang w:bidi="fa-IR"/>
+        </w:rPr>
+        <w:t>)</w:t>
+      </w:r>
+    </w:p>
+    <w:p>
+      <w:pPr>
+        <w:pStyle w:val="ListParagraph"/>
+        <w:numPr>
+          <w:ilvl w:val="0"/>
+          <w:numId w:val="2"/>
+        </w:numPr>
+        <w:bidi/>
+        <w:jc w:val="both"/>
+        <w:rPr>
+          <w:rFonts w:cs="B Nazanin"/>
+          <w:sz w:val="36"/>
+          <w:szCs w:val="36"/>
+          <w:lang w:bidi="fa-IR"/>
+        </w:rPr>
+      </w:pPr>
+      <w:r>
+        <w:rPr>
+          <w:rFonts w:cs="B Nazanin" w:hint="cs"/>
+          <w:sz w:val="36"/>
+          <w:szCs w:val="36"/>
+          <w:rtl/>
+          <w:lang w:bidi="fa-IR"/>
+        </w:rPr>
+        <w:t>حافظه نهان</w:t>
+      </w:r>
+      <w:r>
+        <w:rPr>
+          <w:rFonts w:cs="B Nazanin"/>
+          <w:sz w:val="36"/>
+          <w:szCs w:val="36"/>
+          <w:lang w:bidi="fa-IR"/>
+        </w:rPr>
+        <w:t xml:space="preserve"> </w:t>
+      </w:r>
+      <w:r>
+        <w:rPr>
+          <w:rFonts w:cs="B Nazanin" w:hint="cs"/>
+          <w:sz w:val="36"/>
+          <w:szCs w:val="36"/>
+          <w:rtl/>
+          <w:lang w:bidi="fa-IR"/>
+        </w:rPr>
+        <w:t xml:space="preserve"> (</w:t>
+      </w:r>
+      <w:r>
+        <w:rPr>
+          <w:rFonts w:cs="B Nazanin"/>
+          <w:sz w:val="36"/>
+          <w:szCs w:val="36"/>
+          <w:lang w:bidi="fa-IR"/>
+        </w:rPr>
+        <w:t>cache</w:t>
+      </w:r>
+      <w:r>
+        <w:rPr>
+          <w:rFonts w:cs="B Nazanin" w:hint="cs"/>
+          <w:sz w:val="36"/>
+          <w:szCs w:val="36"/>
+          <w:rtl/>
+          <w:lang w:bidi="fa-IR"/>
+        </w:rPr>
+        <w:t>)</w:t>
+      </w:r>
+    </w:p>
+    <w:p>
+      <w:pPr>
+        <w:pStyle w:val="ListParagraph"/>
+        <w:numPr>
+          <w:ilvl w:val="0"/>
+          <w:numId w:val="2"/>
+        </w:numPr>
+        <w:bidi/>
+        <w:jc w:val="both"/>
+        <w:rPr>
+          <w:rFonts w:cs="B Nazanin"/>
+          <w:sz w:val="36"/>
+          <w:szCs w:val="36"/>
+          <w:lang w:bidi="fa-IR"/>
+        </w:rPr>
+      </w:pPr>
+      <w:r>
+        <w:rPr>
+          <w:rFonts w:cs="B Nazanin" w:hint="cs"/>
+          <w:sz w:val="36"/>
+          <w:szCs w:val="36"/>
+          <w:rtl/>
+          <w:lang w:bidi="fa-IR"/>
+        </w:rPr>
+        <w:t>حافظه اصلی (</w:t>
+      </w:r>
+      <w:r>
+        <w:rPr>
+          <w:rFonts w:cs="B Nazanin"/>
+          <w:sz w:val="36"/>
+          <w:szCs w:val="36"/>
+          <w:lang w:bidi="fa-IR"/>
+        </w:rPr>
+        <w:t>Main Memory</w:t>
+      </w:r>
+      <w:r>
+        <w:rPr>
+          <w:rFonts w:cs="B Nazanin" w:hint="cs"/>
+          <w:sz w:val="36"/>
+          <w:szCs w:val="36"/>
+          <w:rtl/>
+          <w:lang w:bidi="fa-IR"/>
+        </w:rPr>
+        <w:t>)</w:t>
+      </w:r>
+    </w:p>
+    <w:p>
+      <w:pPr>
+        <w:pStyle w:val="ListParagraph"/>
+        <w:numPr>
+          <w:ilvl w:val="0"/>
+          <w:numId w:val="2"/>
+        </w:numPr>
+        <w:bidi/>
+        <w:jc w:val="both"/>
+        <w:rPr>
+          <w:rFonts w:cs="B Nazanin" w:hint="cs"/>
+          <w:sz w:val="36"/>
+          <w:szCs w:val="36"/>
+          <w:lang w:bidi="fa-IR"/>
+        </w:rPr>
+      </w:pPr>
+      <w:r>
+        <w:rPr>
+          <w:rFonts w:cs="B Nazanin" w:hint="cs"/>
+          <w:sz w:val="36"/>
+          <w:szCs w:val="36"/>
+          <w:rtl/>
+          <w:lang w:bidi="fa-IR"/>
+        </w:rPr>
+        <w:t>حافظه پنهان دیسک</w:t>
+      </w:r>
+    </w:p>
+    <w:p>
+      <w:pPr>
+        <w:pStyle w:val="ListParagraph"/>
+        <w:numPr>
+          <w:ilvl w:val="0"/>
+          <w:numId w:val="2"/>
+        </w:numPr>
+        <w:bidi/>
+        <w:jc w:val="both"/>
+        <w:rPr>
+          <w:rFonts w:cs="B Nazanin"/>
+          <w:sz w:val="36"/>
+          <w:szCs w:val="36"/>
+          <w:lang w:bidi="fa-IR"/>
+        </w:rPr>
+      </w:pPr>
+      <w:r>
+        <w:rPr>
+          <w:rFonts w:cs="B Nazanin" w:hint="cs"/>
+          <w:sz w:val="36"/>
+          <w:szCs w:val="36"/>
+          <w:rtl/>
+          <w:lang w:bidi="fa-IR"/>
+        </w:rPr>
+        <w:t>دیسک مغناطیسی (</w:t>
+      </w:r>
+      <w:r>
+        <w:rPr>
+          <w:rFonts w:cs="B Nazanin"/>
+          <w:sz w:val="36"/>
+          <w:szCs w:val="36"/>
+          <w:lang w:bidi="fa-IR"/>
+        </w:rPr>
+        <w:t>Hard Disk -  HDD</w:t>
+      </w:r>
+      <w:r>
+        <w:rPr>
+          <w:rFonts w:cs="B Nazanin" w:hint="cs"/>
+          <w:sz w:val="36"/>
+          <w:szCs w:val="36"/>
+          <w:rtl/>
+          <w:lang w:bidi="fa-IR"/>
+        </w:rPr>
+        <w:t>)</w:t>
+      </w:r>
+    </w:p>
+    <w:p>
+      <w:pPr>
+        <w:pStyle w:val="ListParagraph"/>
+        <w:numPr>
+          <w:ilvl w:val="0"/>
+          <w:numId w:val="2"/>
+        </w:numPr>
+        <w:bidi/>
+        <w:jc w:val="both"/>
+        <w:rPr>
+          <w:rFonts w:cs="B Nazanin"/>
+          <w:sz w:val="36"/>
+          <w:szCs w:val="36"/>
+          <w:lang w:bidi="fa-IR"/>
+        </w:rPr>
+      </w:pPr>
+      <w:r>
+        <w:rPr>
+          <w:rFonts w:cs="B Nazanin" w:hint="cs"/>
+          <w:sz w:val="36"/>
+          <w:szCs w:val="36"/>
+          <w:rtl/>
+          <w:lang w:bidi="fa-IR"/>
+        </w:rPr>
+        <w:t>رسانه جا به جا پذیر (</w:t>
+      </w:r>
+      <w:r>
+        <w:rPr>
+          <w:rFonts w:cs="B Nazanin"/>
+          <w:sz w:val="36"/>
+          <w:szCs w:val="36"/>
+          <w:lang w:bidi="fa-IR"/>
+        </w:rPr>
+        <w:t>USB – DVD - CD</w:t>
+      </w:r>
+      <w:r>
+        <w:rPr>
+          <w:rFonts w:cs="B Nazanin" w:hint="cs"/>
+          <w:sz w:val="36"/>
+          <w:szCs w:val="36"/>
+          <w:rtl/>
+          <w:lang w:bidi="fa-IR"/>
+        </w:rPr>
+        <w:t>)</w:t>
+      </w:r>
+    </w:p>
+    <w:p>
+      <w:pPr>
+        <w:bidi/>
+        <w:ind w:left="360"/>
+        <w:jc w:val="both"/>
+        <w:rPr>
+          <w:rFonts w:cs="B Nazanin"/>
+          <w:sz w:val="36"/>
+          <w:szCs w:val="36"/>
+          <w:lang w:bidi="fa-IR"/>
+        </w:rPr>
+      </w:pPr>
+      <w:r>
+        <w:rPr>
+          <w:rFonts w:cs="B Nazanin"/>
+          <w:sz w:val="36"/>
+          <w:szCs w:val="36"/>
+          <w:lang w:bidi="fa-IR"/>
+        </w:rPr>
+        <w:t xml:space="preserve"> </w:t>
+      </w:r>
+    </w:p>
+    <w:p>
+      <w:pPr>
+        <w:bidi/>
+        <w:ind w:left="360"/>
+        <w:jc w:val="both"/>
+        <w:rPr>
+          <w:rFonts w:cs="B Nazanin" w:hint="cs"/>
+          <w:sz w:val="36"/>
+          <w:szCs w:val="36"/>
+          <w:rtl/>
+          <w:lang w:bidi="fa-IR"/>
+        </w:rPr>
+      </w:pPr>
+      <w:r>
+        <w:rPr>
+          <w:rFonts w:cs="B Nazanin" w:hint="cs"/>
+          <w:sz w:val="36"/>
+          <w:szCs w:val="36"/>
+          <w:rtl/>
+          <w:lang w:bidi="fa-IR"/>
+        </w:rPr>
+        <w:t>با حرکت به سطوح پایین تر این سلسله مراتب شرایط زیر رخ می دهد:</w:t>
+      </w:r>
+    </w:p>
+    <w:p>
+      <w:pPr>
+        <w:bidi/>
+        <w:ind w:left="360"/>
+        <w:jc w:val="both"/>
+        <w:rPr>
+          <w:rFonts w:cs="B Nazanin" w:hint="cs"/>
+          <w:sz w:val="36"/>
+          <w:szCs w:val="36"/>
+          <w:rtl/>
+          <w:lang w:bidi="fa-IR"/>
+        </w:rPr>
+      </w:pPr>
+      <w:r>
+        <w:rPr>
+          <w:rFonts w:cs="B Nazanin" w:hint="cs"/>
+          <w:sz w:val="36"/>
+          <w:szCs w:val="36"/>
+          <w:rtl/>
+          <w:lang w:bidi="fa-IR"/>
+        </w:rPr>
+        <w:t xml:space="preserve">1 </w:t>
+      </w:r>
+      <w:r>
+        <w:rPr>
+          <w:rFonts w:ascii="Times New Roman" w:hAnsi="Times New Roman" w:cs="Times New Roman" w:hint="cs"/>
+          <w:sz w:val="36"/>
+          <w:szCs w:val="36"/>
+          <w:rtl/>
+          <w:lang w:bidi="fa-IR"/>
+        </w:rPr>
+        <w:t>–</w:t>
+      </w:r>
+      <w:r>
+        <w:rPr>
+          <w:rFonts w:cs="B Nazanin" w:hint="cs"/>
+          <w:sz w:val="36"/>
+          <w:szCs w:val="36"/>
+          <w:rtl/>
+          <w:lang w:bidi="fa-IR"/>
+        </w:rPr>
+        <w:t xml:space="preserve"> کاهش هزینه در هر بیت 2- افزایش ظرفیت 3- افزایش زمان دسترسی</w:t>
+      </w:r>
+    </w:p>
+    <w:p>
+      <w:pPr>
+        <w:bidi/>
+        <w:ind w:left="360"/>
+        <w:jc w:val="both"/>
+        <w:rPr>
+          <w:rFonts w:cs="B Nazanin"/>
+          <w:sz w:val="36"/>
+          <w:szCs w:val="36"/>
+          <w:rtl/>
+          <w:lang w:bidi="fa-IR"/>
+        </w:rPr>
+      </w:pPr>
+      <w:r>
+        <w:rPr>
+          <w:rFonts w:cs="B Nazanin" w:hint="cs"/>
+          <w:sz w:val="36"/>
+          <w:szCs w:val="36"/>
+          <w:rtl/>
+          <w:lang w:bidi="fa-IR"/>
+        </w:rPr>
+        <w:t>4- کاهش تعداد دفعات دسترسی پردازنده به حافظه</w:t>
+      </w:r>
+    </w:p>
+    <w:p>
+      <w:pPr>
+        <w:bidi/>
+        <w:ind w:left="360"/>
+        <w:jc w:val="both"/>
+        <w:rPr>
+          <w:rFonts w:cs="B Nazanin"/>
+          <w:sz w:val="36"/>
+          <w:szCs w:val="36"/>
+          <w:rtl/>
+          <w:lang w:bidi="fa-IR"/>
+        </w:rPr>
+      </w:pPr>
+    </w:p>
+    <w:p>
+      <w:pPr>
+        <w:bidi/>
+        <w:ind w:left="360"/>
+        <w:jc w:val="both"/>
+        <w:rPr>
+          <w:rFonts w:cs="B Nazanin" w:hint="cs"/>
+          <w:b/>
+          <w:bCs/>
+          <w:color w:val="5B9BD5" w:themeColor="accent1"/>
+          <w:sz w:val="36"/>
+          <w:szCs w:val="36"/>
+          <w:rtl/>
+          <w:lang w:bidi="fa-IR"/>
+        </w:rPr>
+      </w:pPr>
+      <w:r>
+        <w:rPr>
+          <w:rFonts w:cs="B Nazanin" w:hint="cs"/>
+          <w:b/>
+          <w:bCs/>
+          <w:color w:val="5B9BD5" w:themeColor="accent1"/>
+          <w:sz w:val="36"/>
+          <w:szCs w:val="36"/>
+          <w:rtl/>
+          <w:lang w:bidi="fa-IR"/>
+        </w:rPr>
+        <w:t>مدیریت منابع هر یک از حافظه های زیر در مقابل آن نوشته شده است:</w:t>
+      </w:r>
+    </w:p>
+    <w:p>
+      <w:pPr>
+        <w:bidi/>
+        <w:ind w:left="360"/>
+        <w:jc w:val="both"/>
+        <w:rPr>
+          <w:rFonts w:cs="B Nazanin" w:hint="cs"/>
+          <w:sz w:val="36"/>
+          <w:szCs w:val="36"/>
+          <w:rtl/>
+          <w:lang w:bidi="fa-IR"/>
+        </w:rPr>
+      </w:pPr>
+      <w:r>
+        <w:rPr>
+          <w:rFonts w:cs="B Nazanin" w:hint="cs"/>
+          <w:sz w:val="36"/>
+          <w:szCs w:val="36"/>
+          <w:rtl/>
+          <w:lang w:bidi="fa-IR"/>
+        </w:rPr>
+        <w:t>ثبات ها: کامپایلر</w:t>
+      </w:r>
+    </w:p>
+    <w:p>
+      <w:pPr>
+        <w:bidi/>
+        <w:ind w:left="360"/>
+        <w:jc w:val="both"/>
+        <w:rPr>
+          <w:rFonts w:cs="B Nazanin" w:hint="cs"/>
+          <w:sz w:val="36"/>
+          <w:szCs w:val="36"/>
+          <w:rtl/>
+          <w:lang w:bidi="fa-IR"/>
+        </w:rPr>
+      </w:pPr>
+      <w:r>
+        <w:rPr>
+          <w:rFonts w:cs="B Nazanin" w:hint="cs"/>
+          <w:sz w:val="36"/>
+          <w:szCs w:val="36"/>
+          <w:rtl/>
+          <w:lang w:bidi="fa-IR"/>
+        </w:rPr>
+        <w:t>حافظه پنهان: خودکار (توسط خود پردازنده)</w:t>
+      </w:r>
+    </w:p>
+    <w:p>
+      <w:pPr>
+        <w:bidi/>
+        <w:ind w:left="360"/>
+        <w:jc w:val="both"/>
+        <w:rPr>
+          <w:rFonts w:cs="B Nazanin"/>
+          <w:sz w:val="36"/>
+          <w:szCs w:val="36"/>
+          <w:lang w:bidi="fa-IR"/>
+        </w:rPr>
+      </w:pPr>
+      <w:r>
+        <w:rPr>
+          <w:rFonts w:cs="B Nazanin" w:hint="cs"/>
+          <w:sz w:val="36"/>
+          <w:szCs w:val="36"/>
+          <w:rtl/>
+          <w:lang w:bidi="fa-IR"/>
+        </w:rPr>
+        <w:t>حافظه اصلی و دیسک : سیستم عامل</w:t>
+      </w:r>
+    </w:p>
+    <w:p>
+      <w:pPr>
+        <w:bidi/>
+        <w:ind w:left="360"/>
+        <w:jc w:val="both"/>
+        <w:rPr>
+          <w:rFonts w:cs="B Nazanin"/>
+          <w:sz w:val="36"/>
+          <w:szCs w:val="36"/>
+          <w:lang w:bidi="fa-IR"/>
+        </w:rPr>
+      </w:pPr>
+    </w:p>
+    <w:p>
+      <w:pPr>
+        <w:bidi/>
+        <w:ind w:left="360"/>
+        <w:jc w:val="both"/>
+        <w:rPr>
+          <w:rFonts w:cs="B Nazanin"/>
+          <w:sz w:val="36"/>
+          <w:szCs w:val="36"/>
+          <w:lang w:bidi="fa-IR"/>
+        </w:rPr>
+      </w:pPr>
+    </w:p>
+    <w:p>
+      <w:pPr>
+        <w:bidi/>
+        <w:ind w:left="360"/>
+        <w:jc w:val="both"/>
+        <w:rPr>
+          <w:rFonts w:cs="B Nazanin"/>
+          <w:sz w:val="36"/>
+          <w:szCs w:val="36"/>
+          <w:lang w:bidi="fa-IR"/>
+        </w:rPr>
+      </w:pPr>
+    </w:p>
+    <w:p>
+      <w:pPr>
+        <w:bidi/>
+        <w:ind w:left="360"/>
+        <w:jc w:val="both"/>
+        <w:rPr>
+          <w:rFonts w:cs="B Nazanin"/>
+          <w:b/>
+          <w:bCs/>
+          <w:color w:val="5B9BD5" w:themeColor="accent1"/>
+          <w:sz w:val="52"/>
+          <w:szCs w:val="52"/>
+          <w:lang w:bidi="fa-IR"/>
+        </w:rPr>
+      </w:pPr>
+      <w:r>
+        <w:rPr>
+          <w:rFonts w:cs="B Nazanin" w:hint="cs"/>
+          <w:b/>
+          <w:bCs/>
+          <w:color w:val="5B9BD5" w:themeColor="accent1"/>
+          <w:sz w:val="52"/>
+          <w:szCs w:val="52"/>
+          <w:rtl/>
+          <w:lang w:bidi="fa-IR"/>
+        </w:rPr>
+        <w:lastRenderedPageBreak/>
+        <w:t>حافظه نهان (</w:t>
+      </w:r>
+      <w:r>
+        <w:rPr>
+          <w:rFonts w:cs="B Nazanin"/>
+          <w:b/>
+          <w:bCs/>
+          <w:color w:val="5B9BD5" w:themeColor="accent1"/>
+          <w:sz w:val="52"/>
+          <w:szCs w:val="52"/>
+          <w:lang w:bidi="fa-IR"/>
+        </w:rPr>
+        <w:t>cache</w:t>
+      </w:r>
+      <w:r>
+        <w:rPr>
+          <w:rFonts w:cs="B Nazanin" w:hint="cs"/>
+          <w:b/>
+          <w:bCs/>
+          <w:color w:val="5B9BD5" w:themeColor="accent1"/>
+          <w:sz w:val="52"/>
+          <w:szCs w:val="52"/>
+          <w:rtl/>
+          <w:lang w:bidi="fa-IR"/>
+        </w:rPr>
+        <w:t>)</w:t>
+      </w:r>
+    </w:p>
+    <w:p>
+      <w:pPr>
+        <w:ind w:left="360"/>
+        <w:jc w:val="both"/>
+        <w:rPr>
+          <w:rFonts w:cs="B Nazanin"/>
+          <w:sz w:val="36"/>
+          <w:szCs w:val="36"/>
+          <w:rtl/>
+          <w:lang w:bidi="fa-IR"/>
+        </w:rPr>
+      </w:pPr>
+      <w:r>
+        <w:rPr>
+          <w:rFonts w:cs="B Nazanin"/>
+          <w:sz w:val="36"/>
+          <w:szCs w:val="36"/>
+          <w:lang w:bidi="fa-IR"/>
+        </w:rPr>
+        <w:t>A CPU cache is a hardware cache used by the central processing unit (CPU) of a computer to reduce the average cost (time or energy) to access data from the main memory. A cache is a smaller, faster memory, located closer to a processor core, which stores copies of the data from frequently used main memory locations.</w:t>
+      </w:r>
+    </w:p>
+    <w:p>
+      <w:pPr>
+        <w:ind w:left="360"/>
+        <w:jc w:val="both"/>
+        <w:rPr>
+          <w:rFonts w:cs="B Nazanin"/>
+          <w:sz w:val="36"/>
+          <w:szCs w:val="36"/>
+          <w:rtl/>
+          <w:lang w:bidi="fa-IR"/>
+        </w:rPr>
+      </w:pPr>
+    </w:p>
+    <w:p>
+      <w:pPr>
+        <w:bidi/>
+        <w:ind w:left="360"/>
+        <w:jc w:val="both"/>
+        <w:rPr>
+          <w:rFonts w:cs="B Nazanin"/>
+          <w:sz w:val="36"/>
+          <w:szCs w:val="36"/>
+          <w:rtl/>
+          <w:lang w:bidi="fa-IR"/>
+        </w:rPr>
+      </w:pPr>
+      <w:r>
+        <w:rPr>
+          <w:rFonts w:cs="B Nazanin" w:hint="cs"/>
+          <w:sz w:val="36"/>
+          <w:szCs w:val="36"/>
+          <w:rtl/>
+          <w:lang w:bidi="fa-IR"/>
+        </w:rPr>
+        <w:t>یک حافظهی کوچک و سریع بین پردازنده و حافظه اصلی (</w:t>
+      </w:r>
+      <w:r>
+        <w:rPr>
+          <w:rFonts w:cs="B Nazanin"/>
+          <w:sz w:val="36"/>
+          <w:szCs w:val="36"/>
+          <w:lang w:bidi="fa-IR"/>
+        </w:rPr>
+        <w:t>Main Memory</w:t>
+      </w:r>
+      <w:r>
+        <w:rPr>
+          <w:rFonts w:cs="B Nazanin" w:hint="cs"/>
+          <w:sz w:val="36"/>
+          <w:szCs w:val="36"/>
+          <w:rtl/>
+          <w:lang w:bidi="fa-IR"/>
+        </w:rPr>
+        <w:t>)</w:t>
+      </w:r>
+      <w:r>
+        <w:rPr>
+          <w:rFonts w:cs="B Nazanin"/>
+          <w:sz w:val="36"/>
+          <w:szCs w:val="36"/>
+          <w:lang w:bidi="fa-IR"/>
+        </w:rPr>
+        <w:t xml:space="preserve"> </w:t>
+      </w:r>
+      <w:r>
+        <w:rPr>
+          <w:rFonts w:cs="B Nazanin" w:hint="cs"/>
+          <w:sz w:val="36"/>
+          <w:szCs w:val="36"/>
+          <w:rtl/>
+          <w:lang w:bidi="fa-IR"/>
+        </w:rPr>
+        <w:t xml:space="preserve"> است. </w:t>
+      </w:r>
+      <w:r>
+        <w:rPr>
+          <w:rFonts w:cs="B Nazanin" w:hint="cs"/>
+          <w:sz w:val="36"/>
+          <w:szCs w:val="36"/>
+          <w:highlight w:val="yellow"/>
+          <w:rtl/>
+          <w:lang w:bidi="fa-IR"/>
+        </w:rPr>
+        <w:t xml:space="preserve">حافظه پنهان </w:t>
+      </w:r>
+      <w:r>
+        <w:rPr>
+          <w:rFonts w:cs="B Nazanin" w:hint="cs"/>
+          <w:sz w:val="36"/>
+          <w:szCs w:val="36"/>
+          <w:highlight w:val="yellow"/>
+          <w:rtl/>
+          <w:lang w:bidi="fa-IR"/>
+        </w:rPr>
+        <w:t xml:space="preserve">حاوی </w:t>
+      </w:r>
+      <w:r>
+        <w:rPr>
+          <w:rFonts w:cs="B Nazanin" w:hint="cs"/>
+          <w:sz w:val="36"/>
+          <w:szCs w:val="36"/>
+          <w:highlight w:val="yellow"/>
+          <w:rtl/>
+          <w:lang w:bidi="fa-IR"/>
+        </w:rPr>
+        <w:t>بخشی از حافظه اصلی است.</w:t>
+      </w:r>
+    </w:p>
+    <w:p>
+      <w:pPr>
+        <w:bidi/>
+        <w:ind w:left="360"/>
+        <w:jc w:val="center"/>
+        <w:rPr>
+          <w:rFonts w:cs="B Nazanin"/>
+          <w:sz w:val="36"/>
+          <w:szCs w:val="36"/>
+          <w:rtl/>
+          <w:lang w:bidi="fa-IR"/>
+        </w:rPr>
+      </w:pPr>
+      <w:r>
+        <w:rPr>
+          <w:rFonts w:cs="B Nazanin" w:hint="cs"/>
+          <w:sz w:val="36"/>
+          <w:szCs w:val="36"/>
+          <w:lang w:bidi="fa-IR"/>
+        </w:rPr>
+        <w:pict>
+          <v:shapetype id="_x0000_t75" coordsize="21600,21600" o:spt="75" o:preferrelative="t" path="m@4@5l@4@11@9@11@9@5xe" filled="f" stroked="f">
+            <v:stroke joinstyle="miter"/>
+            <v:formulas>
+              <v:f eqn="if lineDrawn pixelLineWidth 0"/>
+              <v:f eqn="sum @0 1 0"/>
+              <v:f eqn="sum 0 0 @1"/>
+              <v:f eqn="prod @2 1 2"/>
+              <v:f eqn="prod @3 21600 pixelWidth"/>
+              <v:f eqn="prod @3 21600 pixelHeight"/>
+              <v:f eqn="sum @0 0 1"/>
+              <v:f eqn="prod @6 1 2"/>
+              <v:f eqn="prod @7 21600 pixelWidth"/>
+              <v:f eqn="sum @8 21600 0"/>
+              <v:f eqn="prod @7 21600 pixelHeight"/>
+              <v:f eqn="sum @10 21600 0"/>
+            </v:formulas>
+            <v:path o:extrusionok="f" gradientshapeok="t" o:connecttype="rect"/>
+            <o:lock v:ext="edit" aspectratio="t"/>
+          </v:shapetype>
+          <v:shape id="_x0000_i1029" type="#_x0000_t75" style="width:212.65pt;height:133.1pt">
+            <v:imagedata r:id="rId6" o:title="download"/>
+          </v:shape>
+        </w:pict>
+      </w:r>
+    </w:p>
+    <w:p>
+      <w:pPr>
+        <w:bidi/>
+        <w:ind w:left="360"/>
+        <w:jc w:val="both"/>
+        <w:rPr>
+          <w:rFonts w:cs="B Nazanin"/>
+          <w:sz w:val="36"/>
+          <w:szCs w:val="36"/>
+          <w:rtl/>
+          <w:lang w:bidi="fa-IR"/>
+        </w:rPr>
+      </w:pPr>
+      <w:r>
+        <w:rPr>
+          <w:rFonts w:cs="B Nazanin" w:hint="cs"/>
+          <w:sz w:val="36"/>
+          <w:szCs w:val="36"/>
+          <w:rtl/>
+          <w:lang w:bidi="fa-IR"/>
+        </w:rPr>
+        <w:t>وقتی پردازنده می خواهد کلمه ای از حافظه را بخواند وجود آن را در حافظه ی پنهان بررسی می کند. اگر وجود داشته باشد به پردازنده تحویل داده می شود در غیر این صورت یک بلوک از حافظه اصلی شامل تعداد ثابتی از خانه های حافظه به حافظه پنهان منتقل می شود و سپس کلمه مورد نظر به پردازنده تحویل داده می شود. هنگامی که یک بلوک از داده ها به حافظه پنهان آورده می شود</w:t>
+      </w:r>
+      <w:r>
+        <w:rPr>
+          <w:rFonts w:cs="B Nazanin" w:hint="cs"/>
+          <w:sz w:val="36"/>
+          <w:szCs w:val="36"/>
+          <w:rtl/>
+          <w:lang w:bidi="fa-IR"/>
+        </w:rPr>
+        <w:t xml:space="preserve"> تا یک مراجعه به حافظه انجام شود ، به دلیل پدیده ی محلی بودن مراجعات ، احتمالا به زودی به دیگر کلمات آن بلوک نیز مراجعه خواهد شد</w:t>
+      </w:r>
+      <w:r>
+        <w:rPr>
+          <w:rFonts w:cs="B Nazanin" w:hint="cs"/>
+          <w:sz w:val="36"/>
+          <w:szCs w:val="36"/>
+          <w:rtl/>
+          <w:lang w:bidi="fa-IR"/>
+        </w:rPr>
+        <w:t>.</w:t>
+      </w:r>
+    </w:p>
+    <w:p>
+      <w:pPr>
+        <w:bidi/>
+        <w:ind w:left="360"/>
+        <w:jc w:val="both"/>
+        <w:rPr>
+          <w:rFonts w:cs="B Nazanin"/>
+          <w:sz w:val="36"/>
+          <w:szCs w:val="36"/>
+          <w:rtl/>
+          <w:lang w:bidi="fa-IR"/>
+        </w:rPr>
+      </w:pPr>
+      <w:r>
+        <w:rPr>
+          <w:rFonts w:cs="B Nazanin" w:hint="cs"/>
+          <w:sz w:val="36"/>
+          <w:szCs w:val="36"/>
+          <w:rtl/>
+          <w:lang w:bidi="fa-IR"/>
+        </w:rPr>
+        <w:lastRenderedPageBreak/>
+        <w:t>در یک سیستم کامپیوتری</w:t>
+      </w:r>
+      <w:r>
+        <w:rPr>
+          <w:rFonts w:cs="B Nazanin" w:hint="cs"/>
+          <w:sz w:val="36"/>
+          <w:szCs w:val="36"/>
+          <w:rtl/>
+          <w:lang w:bidi="fa-IR"/>
+        </w:rPr>
+        <w:t>،</w:t>
+      </w:r>
+      <w:r>
+        <w:rPr>
+          <w:rFonts w:cs="B Nazanin" w:hint="cs"/>
+          <w:sz w:val="36"/>
+          <w:szCs w:val="36"/>
+          <w:rtl/>
+          <w:lang w:bidi="fa-IR"/>
+        </w:rPr>
+        <w:t xml:space="preserve"> برای افزایش کارایی از حافظه های چند سطحی استفاده می کنند به گونه ای که سطوح نزدیک تر به پردازنده دارای ظرفیت </w:t>
+      </w:r>
+      <w:r>
+        <w:rPr>
+          <w:rFonts w:cs="B Nazanin" w:hint="cs"/>
+          <w:sz w:val="36"/>
+          <w:szCs w:val="36"/>
+          <w:rtl/>
+          <w:lang w:bidi="fa-IR"/>
+        </w:rPr>
+        <w:t xml:space="preserve">کمتر اما در عوض سرعت بیشتری هستند. یکی از این موارد استفاده از حافظه پنهان است بدین صورت که هرگاه دستوراعمل یا داده ای در حافظه اصلی مورد استفاده </w:t>
+      </w:r>
+      <w:r>
+        <w:rPr>
+          <w:rFonts w:cs="B Nazanin" w:hint="cs"/>
+          <w:sz w:val="36"/>
+          <w:szCs w:val="36"/>
+          <w:rtl/>
+          <w:lang w:bidi="fa-IR"/>
+        </w:rPr>
+        <w:t>قرار گیرد یک کپی از آن در حافظه پنهان ایجاد می شود . دلیل آن این است که بر اساس اصل محلی گرایی گفته می شو</w:t>
+      </w:r>
+      <w:r>
+        <w:rPr>
+          <w:rFonts w:cs="B Nazanin" w:hint="cs"/>
+          <w:sz w:val="36"/>
+          <w:szCs w:val="36"/>
+          <w:rtl/>
+          <w:lang w:bidi="fa-IR"/>
+        </w:rPr>
+        <w:t>د</w:t>
+      </w:r>
+      <w:r>
+        <w:rPr>
+          <w:rFonts w:cs="B Nazanin" w:hint="cs"/>
+          <w:sz w:val="36"/>
+          <w:szCs w:val="36"/>
+          <w:rtl/>
+          <w:lang w:bidi="fa-IR"/>
+        </w:rPr>
+        <w:t xml:space="preserve"> هر گاه داده هایی مورد استفاده قرار گیرند به زودی در آینده نیز لازم خواهد بود.</w:t>
+      </w:r>
+      <w:r>
+        <w:rPr>
+          <w:rFonts w:cs="B Nazanin" w:hint="cs"/>
+          <w:sz w:val="36"/>
+          <w:szCs w:val="36"/>
+          <w:rtl/>
+          <w:lang w:bidi="fa-IR"/>
+        </w:rPr>
+        <w:t xml:space="preserve"> قرار دادن این داده ها و دستوراعمل ها در حافظه پنهان</w:t>
+      </w:r>
+      <w:r>
+        <w:rPr>
+          <w:rFonts w:cs="B Nazanin" w:hint="cs"/>
+          <w:sz w:val="36"/>
+          <w:szCs w:val="36"/>
+          <w:rtl/>
+          <w:lang w:bidi="fa-IR"/>
+        </w:rPr>
+        <w:t xml:space="preserve"> موجل افزایش سرعت دستیابی می شود بنابراین زمانی که داده  یا دستوراعملی نیاز باشد ابتدا به حافظه پنهان مراجعه می شود و در صورت وجود آن، استفاده می شود.</w:t>
+      </w:r>
+    </w:p>
+    <w:p>
+      <w:pPr>
+        <w:bidi/>
+        <w:ind w:left="360"/>
+        <w:jc w:val="both"/>
+        <w:rPr>
+          <w:rFonts w:cs="B Nazanin"/>
+          <w:sz w:val="36"/>
+          <w:szCs w:val="36"/>
+          <w:rtl/>
+          <w:lang w:bidi="fa-IR"/>
+        </w:rPr>
+      </w:pPr>
+      <w:r>
+        <w:rPr>
+          <w:rFonts w:cs="B Nazanin" w:hint="cs"/>
+          <w:sz w:val="36"/>
+          <w:szCs w:val="36"/>
+          <w:rtl/>
+          <w:lang w:bidi="fa-IR"/>
+        </w:rPr>
+        <w:t>در غیر این صورت به حافظه اصلی مراجعه شده و داده ها و دستوراعمل های مورد نظر، مورد استفاده قرار می گیرند.</w:t>
+      </w:r>
+    </w:p>
+    <w:p>
+      <w:pPr>
+        <w:bidi/>
+        <w:ind w:left="360"/>
+        <w:jc w:val="both"/>
+        <w:rPr>
+          <w:rFonts w:cs="B Nazanin" w:hint="cs"/>
+          <w:sz w:val="36"/>
+          <w:szCs w:val="36"/>
+          <w:rtl/>
+          <w:lang w:bidi="fa-IR"/>
+        </w:rPr>
+      </w:pPr>
+      <w:r>
+        <w:rPr>
+          <w:rFonts w:cs="B Nazanin" w:hint="cs"/>
+          <w:sz w:val="36"/>
+          <w:szCs w:val="36"/>
+          <w:rtl/>
+          <w:lang w:bidi="fa-IR"/>
+        </w:rPr>
+        <w:t>از آن جایی که ظرفیت حافظه پنهان نسبت به حافظه اصلی بسیار کمتر است بنابراین نخواهیم توانست همه داده هایی را که در حافظه اصلی هستند را به حافظه پنهان ببریم پس ممکن است گاهی به داده هایی نیاز داشته باشیم که در حافظه پنهان نیستند. اگر چنانچه حافظه پنهان پر شده باشد و نیاز به خالی کردن بخشی از آن و جایگزینی آن با داده  مورد نظر داشته باشیم از الگوریتم های جایگزینی حافظه استفاده می شود که دقیقا همان الگوریتم های جایگزینی صفحه در حافظه اصلی هستند</w:t>
+      </w:r>
       <w:bookmarkStart w:id="0" w:name="_GoBack"/>
       <w:bookmarkEnd w:id="0"/>
     </w:p>
@@ -24,6 +1200,92 @@
 <file path=word/numbering.xml><?xml version="1.0" encoding="utf-8"?>
 <w:numbering xmlns:wpc="http://schemas.microsoft.com/office/word/2010/wordprocessingCanvas" xmlns:cx="http://schemas.microsoft.com/office/drawing/2014/chartex" xmlns:mc="http://schemas.openxmlformats.org/markup-compatibility/2006" xmlns:o="urn:schemas-microsoft-com:office:office" xmlns:r="http://schemas.openxmlformats.org/officeDocument/2006/relationships" xmlns:m="http://schemas.openxmlformats.org/officeDocument/2006/math" xmlns:v="urn:schemas-microsoft-com:vml" xmlns:wp14="http://schemas.microsoft.com/office/word/2010/wordprocessingDrawing" xmlns:wp="http://schemas.openxmlformats.org/drawingml/2006/wordprocessingDrawing" xmlns:w10="urn:schemas-microsoft-com:office:word" xmlns:w="http://schemas.openxmlformats.org/wordprocessingml/2006/main" xmlns:w14="http://schemas.microsoft.com/office/word/2010/wordml" xmlns:w15="http://schemas.microsoft.com/office/word/2012/wordml" xmlns:w16se="http://schemas.microsoft.com/office/word/2015/wordml/symex" xmlns:wpg="http://schemas.microsoft.com/office/word/2010/wordprocessingGroup" xmlns:wpi="http://schemas.microsoft.com/office/word/2010/wordprocessingInk" xmlns:wne="http://schemas.microsoft.com/office/word/2006/wordml" xmlns:wps="http://schemas.microsoft.com/office/word/2010/wordprocessingShape" mc:Ignorable="w14 w15 w16se wp14">
   <w:abstractNum w:abstractNumId="0" w15:restartNumberingAfterBreak="0">
+    <w:nsid w:val="100961E6"/>
+    <w:multiLevelType w:val="hybridMultilevel"/>
+    <w:tmpl w:val="F01046D8"/>
+    <w:lvl w:ilvl="0" w:tplc="0409000F">
+      <w:start w:val="1"/>
+      <w:numFmt w:val="decimal"/>
+      <w:lvlText w:val="%1."/>
+      <w:lvlJc w:val="left"/>
+      <w:pPr>
+        <w:ind w:left="720" w:hanging="360"/>
+      </w:pPr>
+    </w:lvl>
+    <w:lvl w:ilvl="1" w:tplc="04090019" w:tentative="1">
+      <w:start w:val="1"/>
+      <w:numFmt w:val="lowerLetter"/>
+      <w:lvlText w:val="%2."/>
+      <w:lvlJc w:val="left"/>
+      <w:pPr>
+        <w:ind w:left="1440" w:hanging="360"/>
+      </w:pPr>
+    </w:lvl>
+    <w:lvl w:ilvl="2" w:tplc="0409001B" w:tentative="1">
+      <w:start w:val="1"/>
+      <w:numFmt w:val="lowerRoman"/>
+      <w:lvlText w:val="%3."/>
+      <w:lvlJc w:val="right"/>
+      <w:pPr>
+        <w:ind w:left="2160" w:hanging="180"/>
+      </w:pPr>
+    </w:lvl>
+    <w:lvl w:ilvl="3" w:tplc="0409000F" w:tentative="1">
+      <w:start w:val="1"/>
+      <w:numFmt w:val="decimal"/>
+      <w:lvlText w:val="%4."/>
+      <w:lvlJc w:val="left"/>
+      <w:pPr>
+        <w:ind w:left="2880" w:hanging="360"/>
+      </w:pPr>
+    </w:lvl>
+    <w:lvl w:ilvl="4" w:tplc="04090019" w:tentative="1">
+      <w:start w:val="1"/>
+      <w:numFmt w:val="lowerLetter"/>
+      <w:lvlText w:val="%5."/>
+      <w:lvlJc w:val="left"/>
+      <w:pPr>
+        <w:ind w:left="3600" w:hanging="360"/>
+      </w:pPr>
+    </w:lvl>
+    <w:lvl w:ilvl="5" w:tplc="0409001B" w:tentative="1">
+      <w:start w:val="1"/>
+      <w:numFmt w:val="lowerRoman"/>
+      <w:lvlText w:val="%6."/>
+      <w:lvlJc w:val="right"/>
+      <w:pPr>
+        <w:ind w:left="4320" w:hanging="180"/>
+      </w:pPr>
+    </w:lvl>
+    <w:lvl w:ilvl="6" w:tplc="0409000F" w:tentative="1">
+      <w:start w:val="1"/>
+      <w:numFmt w:val="decimal"/>
+      <w:lvlText w:val="%7."/>
+      <w:lvlJc w:val="left"/>
+      <w:pPr>
+        <w:ind w:left="5040" w:hanging="360"/>
+      </w:pPr>
+    </w:lvl>
+    <w:lvl w:ilvl="7" w:tplc="04090019" w:tentative="1">
+      <w:start w:val="1"/>
+      <w:numFmt w:val="lowerLetter"/>
+      <w:lvlText w:val="%8."/>
+      <w:lvlJc w:val="left"/>
+      <w:pPr>
+        <w:ind w:left="5760" w:hanging="360"/>
+      </w:pPr>
+    </w:lvl>
+    <w:lvl w:ilvl="8" w:tplc="0409001B" w:tentative="1">
+      <w:start w:val="1"/>
+      <w:numFmt w:val="lowerRoman"/>
+      <w:lvlText w:val="%9."/>
+      <w:lvlJc w:val="right"/>
+      <w:pPr>
+        <w:ind w:left="6480" w:hanging="180"/>
+      </w:pPr>
+    </w:lvl>
+  </w:abstractNum>
+  <w:abstractNum w:abstractNumId="1" w15:restartNumberingAfterBreak="0">
     <w:nsid w:val="383622C6"/>
     <w:multiLevelType w:val="hybridMultilevel"/>
     <w:tmpl w:val="9DAA139A"/>
@@ -137,6 +1399,9 @@
     </w:lvl>
   </w:abstractNum>
   <w:num w:numId="1">
+    <w:abstractNumId w:val="1"/>
+  </w:num>
+  <w:num w:numId="2">
     <w:abstractNumId w:val="0"/>
   </w:num>
 </w:numbering>

</xml_diff>

<commit_message>
to logical and physical address section
</commit_message>
<xml_diff>
--- a/Lecture-6/Lecture-6.docx
+++ b/Lecture-6/Lecture-6.docx
@@ -147,7 +147,7 @@
                     <pic:cNvPicPr/>
                   </pic:nvPicPr>
                   <pic:blipFill>
-                    <a:blip r:embed="rId5"/>
+                    <a:blip r:embed="rId7"/>
                     <a:stretch>
                       <a:fillRect/>
                     </a:stretch>
@@ -983,7 +983,7 @@
             <o:lock v:ext="edit" aspectratio="t"/>
           </v:shapetype>
           <v:shape id="_x0000_i1029" type="#_x0000_t75" style="width:212.65pt;height:133.1pt">
-            <v:imagedata r:id="rId6" o:title="download"/>
+            <v:imagedata r:id="rId8" o:title="download"/>
           </v:shape>
         </w:pict>
       </w:r>
@@ -1167,10 +1167,9 @@
         <w:ind w:left="360"/>
         <w:jc w:val="both"/>
         <w:rPr>
-          <w:rFonts w:cs="B Nazanin" w:hint="cs"/>
-          <w:sz w:val="36"/>
-          <w:szCs w:val="36"/>
-          <w:rtl/>
+          <w:rFonts w:cs="B Nazanin"/>
+          <w:sz w:val="36"/>
+          <w:szCs w:val="36"/>
           <w:lang w:bidi="fa-IR"/>
         </w:rPr>
       </w:pPr>
@@ -1183,6 +1182,2696 @@
           <w:lang w:bidi="fa-IR"/>
         </w:rPr>
         <w:t>از آن جایی که ظرفیت حافظه پنهان نسبت به حافظه اصلی بسیار کمتر است بنابراین نخواهیم توانست همه داده هایی را که در حافظه اصلی هستند را به حافظه پنهان ببریم پس ممکن است گاهی به داده هایی نیاز داشته باشیم که در حافظه پنهان نیستند. اگر چنانچه حافظه پنهان پر شده باشد و نیاز به خالی کردن بخشی از آن و جایگزینی آن با داده  مورد نظر داشته باشیم از الگوریتم های جایگزینی حافظه استفاده می شود که دقیقا همان الگوریتم های جایگزینی صفحه در حافظه اصلی هستند</w:t>
+      </w:r>
+    </w:p>
+    <w:p>
+      <w:pPr>
+        <w:bidi/>
+        <w:ind w:left="360"/>
+        <w:jc w:val="both"/>
+        <w:rPr>
+          <w:rFonts w:cs="B Nazanin"/>
+          <w:sz w:val="36"/>
+          <w:szCs w:val="36"/>
+          <w:rtl/>
+          <w:lang w:bidi="fa-IR"/>
+        </w:rPr>
+      </w:pPr>
+    </w:p>
+    <w:p>
+      <w:pPr>
+        <w:bidi/>
+        <w:ind w:left="360"/>
+        <w:jc w:val="both"/>
+        <w:rPr>
+          <w:rFonts w:cs="B Nazanin"/>
+          <w:sz w:val="36"/>
+          <w:szCs w:val="36"/>
+          <w:rtl/>
+          <w:lang w:bidi="fa-IR"/>
+        </w:rPr>
+      </w:pPr>
+    </w:p>
+    <w:p>
+      <w:pPr>
+        <w:bidi/>
+        <w:ind w:left="360"/>
+        <w:jc w:val="both"/>
+        <w:rPr>
+          <w:rFonts w:cs="B Nazanin"/>
+          <w:sz w:val="36"/>
+          <w:szCs w:val="36"/>
+          <w:lang w:bidi="fa-IR"/>
+        </w:rPr>
+      </w:pPr>
+    </w:p>
+    <w:p>
+      <w:pPr>
+        <w:bidi/>
+        <w:ind w:left="360"/>
+        <w:jc w:val="both"/>
+        <w:rPr>
+          <w:rFonts w:cs="B Nazanin" w:hint="cs"/>
+          <w:sz w:val="36"/>
+          <w:szCs w:val="36"/>
+          <w:rtl/>
+          <w:lang w:bidi="fa-IR"/>
+        </w:rPr>
+      </w:pPr>
+      <w:r>
+        <w:rPr>
+          <w:rFonts w:cs="B Nazanin" w:hint="cs"/>
+          <w:sz w:val="36"/>
+          <w:szCs w:val="36"/>
+          <w:rtl/>
+          <w:lang w:bidi="fa-IR"/>
+        </w:rPr>
+        <w:lastRenderedPageBreak/>
+        <w:t>یادداشت:</w:t>
+      </w:r>
+    </w:p>
+    <w:p>
+      <w:pPr>
+        <w:bidi/>
+        <w:ind w:left="360"/>
+        <w:jc w:val="both"/>
+        <w:rPr>
+          <w:rFonts w:cs="B Nazanin"/>
+          <w:sz w:val="28"/>
+          <w:szCs w:val="28"/>
+          <w:highlight w:val="yellow"/>
+          <w:lang w:bidi="fa-IR"/>
+        </w:rPr>
+      </w:pPr>
+      <w:r>
+        <w:rPr>
+          <w:rFonts w:cs="B Nazanin"/>
+          <w:sz w:val="28"/>
+          <w:szCs w:val="28"/>
+          <w:highlight w:val="yellow"/>
+          <w:rtl/>
+          <w:lang w:bidi="fa-IR"/>
+        </w:rPr>
+        <w:t>صفحه</w:t>
+      </w:r>
+      <w:r>
+        <w:rPr>
+          <w:rFonts w:cs="B Nazanin" w:hint="cs"/>
+          <w:sz w:val="28"/>
+          <w:szCs w:val="28"/>
+          <w:highlight w:val="yellow"/>
+          <w:rtl/>
+          <w:lang w:bidi="fa-IR"/>
+        </w:rPr>
+        <w:t xml:space="preserve"> (</w:t>
+      </w:r>
+      <w:r>
+        <w:rPr>
+          <w:rFonts w:cs="B Nazanin"/>
+          <w:sz w:val="28"/>
+          <w:szCs w:val="28"/>
+          <w:highlight w:val="yellow"/>
+          <w:lang w:bidi="fa-IR"/>
+        </w:rPr>
+        <w:t>Page</w:t>
+      </w:r>
+      <w:r>
+        <w:rPr>
+          <w:rFonts w:cs="B Nazanin" w:hint="cs"/>
+          <w:sz w:val="28"/>
+          <w:szCs w:val="28"/>
+          <w:highlight w:val="yellow"/>
+          <w:rtl/>
+          <w:lang w:bidi="fa-IR"/>
+        </w:rPr>
+        <w:t xml:space="preserve">) </w:t>
+      </w:r>
+      <w:r>
+        <w:rPr>
+          <w:rFonts w:cs="B Nazanin"/>
+          <w:sz w:val="28"/>
+          <w:szCs w:val="28"/>
+          <w:highlight w:val="yellow"/>
+          <w:rtl/>
+          <w:lang w:bidi="fa-IR"/>
+        </w:rPr>
+        <w:t>در حافظه اصل</w:t>
+      </w:r>
+      <w:r>
+        <w:rPr>
+          <w:rFonts w:cs="B Nazanin" w:hint="cs"/>
+          <w:sz w:val="28"/>
+          <w:szCs w:val="28"/>
+          <w:highlight w:val="yellow"/>
+          <w:rtl/>
+          <w:lang w:bidi="fa-IR"/>
+        </w:rPr>
+        <w:t>ی</w:t>
+      </w:r>
+      <w:r>
+        <w:rPr>
+          <w:rFonts w:cs="B Nazanin"/>
+          <w:sz w:val="28"/>
+          <w:szCs w:val="28"/>
+          <w:highlight w:val="yellow"/>
+          <w:rtl/>
+          <w:lang w:bidi="fa-IR"/>
+        </w:rPr>
+        <w:t xml:space="preserve"> </w:t>
+      </w:r>
+      <w:r>
+        <w:rPr>
+          <w:rFonts w:cs="B Nazanin" w:hint="cs"/>
+          <w:sz w:val="28"/>
+          <w:szCs w:val="28"/>
+          <w:highlight w:val="yellow"/>
+          <w:rtl/>
+          <w:lang w:bidi="fa-IR"/>
+        </w:rPr>
+        <w:t>(</w:t>
+      </w:r>
+      <w:r>
+        <w:rPr>
+          <w:rFonts w:cs="B Nazanin"/>
+          <w:sz w:val="28"/>
+          <w:szCs w:val="28"/>
+          <w:highlight w:val="yellow"/>
+          <w:lang w:bidi="fa-IR"/>
+        </w:rPr>
+        <w:t>RAM</w:t>
+      </w:r>
+      <w:r>
+        <w:rPr>
+          <w:rFonts w:cs="B Nazanin" w:hint="cs"/>
+          <w:sz w:val="28"/>
+          <w:szCs w:val="28"/>
+          <w:highlight w:val="yellow"/>
+          <w:rtl/>
+          <w:lang w:bidi="fa-IR"/>
+        </w:rPr>
+        <w:t xml:space="preserve">) </w:t>
+      </w:r>
+      <w:r>
+        <w:rPr>
+          <w:rFonts w:cs="B Nazanin"/>
+          <w:sz w:val="28"/>
+          <w:szCs w:val="28"/>
+          <w:highlight w:val="yellow"/>
+          <w:rtl/>
+          <w:lang w:bidi="fa-IR"/>
+        </w:rPr>
+        <w:t xml:space="preserve">به عنوان </w:t>
+      </w:r>
+      <w:r>
+        <w:rPr>
+          <w:rFonts w:cs="B Nazanin" w:hint="cs"/>
+          <w:sz w:val="28"/>
+          <w:szCs w:val="28"/>
+          <w:highlight w:val="yellow"/>
+          <w:rtl/>
+          <w:lang w:bidi="fa-IR"/>
+        </w:rPr>
+        <w:t>ی</w:t>
+      </w:r>
+      <w:r>
+        <w:rPr>
+          <w:rFonts w:cs="B Nazanin" w:hint="eastAsia"/>
+          <w:sz w:val="28"/>
+          <w:szCs w:val="28"/>
+          <w:highlight w:val="yellow"/>
+          <w:rtl/>
+          <w:lang w:bidi="fa-IR"/>
+        </w:rPr>
+        <w:t>ک</w:t>
+      </w:r>
+      <w:r>
+        <w:rPr>
+          <w:rFonts w:cs="B Nazanin"/>
+          <w:sz w:val="28"/>
+          <w:szCs w:val="28"/>
+          <w:highlight w:val="yellow"/>
+          <w:rtl/>
+          <w:lang w:bidi="fa-IR"/>
+        </w:rPr>
+        <w:t xml:space="preserve"> بخش</w:t>
+      </w:r>
+      <w:r>
+        <w:rPr>
+          <w:rFonts w:cs="B Nazanin" w:hint="cs"/>
+          <w:sz w:val="28"/>
+          <w:szCs w:val="28"/>
+          <w:highlight w:val="yellow"/>
+          <w:rtl/>
+          <w:lang w:bidi="fa-IR"/>
+        </w:rPr>
+        <w:t>ی</w:t>
+      </w:r>
+      <w:r>
+        <w:rPr>
+          <w:rFonts w:cs="B Nazanin"/>
+          <w:sz w:val="28"/>
+          <w:szCs w:val="28"/>
+          <w:highlight w:val="yellow"/>
+          <w:rtl/>
+          <w:lang w:bidi="fa-IR"/>
+        </w:rPr>
+        <w:t xml:space="preserve"> از فضا</w:t>
+      </w:r>
+      <w:r>
+        <w:rPr>
+          <w:rFonts w:cs="B Nazanin" w:hint="cs"/>
+          <w:sz w:val="28"/>
+          <w:szCs w:val="28"/>
+          <w:highlight w:val="yellow"/>
+          <w:rtl/>
+          <w:lang w:bidi="fa-IR"/>
+        </w:rPr>
+        <w:t>ی</w:t>
+      </w:r>
+      <w:r>
+        <w:rPr>
+          <w:rFonts w:cs="B Nazanin"/>
+          <w:sz w:val="28"/>
+          <w:szCs w:val="28"/>
+          <w:highlight w:val="yellow"/>
+          <w:rtl/>
+          <w:lang w:bidi="fa-IR"/>
+        </w:rPr>
+        <w:t xml:space="preserve"> آدرس‌پذ</w:t>
+      </w:r>
+      <w:r>
+        <w:rPr>
+          <w:rFonts w:cs="B Nazanin" w:hint="cs"/>
+          <w:sz w:val="28"/>
+          <w:szCs w:val="28"/>
+          <w:highlight w:val="yellow"/>
+          <w:rtl/>
+          <w:lang w:bidi="fa-IR"/>
+        </w:rPr>
+        <w:t>ی</w:t>
+      </w:r>
+      <w:r>
+        <w:rPr>
+          <w:rFonts w:cs="B Nazanin" w:hint="eastAsia"/>
+          <w:sz w:val="28"/>
+          <w:szCs w:val="28"/>
+          <w:highlight w:val="yellow"/>
+          <w:rtl/>
+          <w:lang w:bidi="fa-IR"/>
+        </w:rPr>
+        <w:t>ر</w:t>
+      </w:r>
+      <w:r>
+        <w:rPr>
+          <w:rFonts w:cs="B Nazanin"/>
+          <w:sz w:val="28"/>
+          <w:szCs w:val="28"/>
+          <w:highlight w:val="yellow"/>
+          <w:rtl/>
+          <w:lang w:bidi="fa-IR"/>
+        </w:rPr>
+        <w:t xml:space="preserve"> قرار دارد و به نوع</w:t>
+      </w:r>
+      <w:r>
+        <w:rPr>
+          <w:rFonts w:cs="B Nazanin" w:hint="cs"/>
+          <w:sz w:val="28"/>
+          <w:szCs w:val="28"/>
+          <w:highlight w:val="yellow"/>
+          <w:rtl/>
+          <w:lang w:bidi="fa-IR"/>
+        </w:rPr>
+        <w:t>ی</w:t>
+      </w:r>
+      <w:r>
+        <w:rPr>
+          <w:rFonts w:cs="B Nazanin"/>
+          <w:sz w:val="28"/>
+          <w:szCs w:val="28"/>
+          <w:highlight w:val="yellow"/>
+          <w:rtl/>
+          <w:lang w:bidi="fa-IR"/>
+        </w:rPr>
+        <w:t xml:space="preserve"> </w:t>
+      </w:r>
+      <w:r>
+        <w:rPr>
+          <w:rFonts w:cs="B Nazanin" w:hint="cs"/>
+          <w:sz w:val="28"/>
+          <w:szCs w:val="28"/>
+          <w:highlight w:val="yellow"/>
+          <w:rtl/>
+          <w:lang w:bidi="fa-IR"/>
+        </w:rPr>
+        <w:t>ی</w:t>
+      </w:r>
+      <w:r>
+        <w:rPr>
+          <w:rFonts w:cs="B Nazanin" w:hint="eastAsia"/>
+          <w:sz w:val="28"/>
+          <w:szCs w:val="28"/>
+          <w:highlight w:val="yellow"/>
+          <w:rtl/>
+          <w:lang w:bidi="fa-IR"/>
+        </w:rPr>
+        <w:t>ک</w:t>
+      </w:r>
+      <w:r>
+        <w:rPr>
+          <w:rFonts w:cs="B Nazanin"/>
+          <w:sz w:val="28"/>
+          <w:szCs w:val="28"/>
+          <w:highlight w:val="yellow"/>
+          <w:rtl/>
+          <w:lang w:bidi="fa-IR"/>
+        </w:rPr>
+        <w:t xml:space="preserve"> بلاک داده است که شامل اطلاعات</w:t>
+      </w:r>
+      <w:r>
+        <w:rPr>
+          <w:rFonts w:cs="B Nazanin" w:hint="cs"/>
+          <w:sz w:val="28"/>
+          <w:szCs w:val="28"/>
+          <w:highlight w:val="yellow"/>
+          <w:rtl/>
+          <w:lang w:bidi="fa-IR"/>
+        </w:rPr>
+        <w:t>ی</w:t>
+      </w:r>
+      <w:r>
+        <w:rPr>
+          <w:rFonts w:cs="B Nazanin"/>
+          <w:sz w:val="28"/>
+          <w:szCs w:val="28"/>
+          <w:highlight w:val="yellow"/>
+          <w:rtl/>
+          <w:lang w:bidi="fa-IR"/>
+        </w:rPr>
+        <w:t xml:space="preserve"> مانند برنامه‌ها، داده‌ها و سا</w:t>
+      </w:r>
+      <w:r>
+        <w:rPr>
+          <w:rFonts w:cs="B Nazanin" w:hint="cs"/>
+          <w:sz w:val="28"/>
+          <w:szCs w:val="28"/>
+          <w:highlight w:val="yellow"/>
+          <w:rtl/>
+          <w:lang w:bidi="fa-IR"/>
+        </w:rPr>
+        <w:t>ی</w:t>
+      </w:r>
+      <w:r>
+        <w:rPr>
+          <w:rFonts w:cs="B Nazanin" w:hint="eastAsia"/>
+          <w:sz w:val="28"/>
+          <w:szCs w:val="28"/>
+          <w:highlight w:val="yellow"/>
+          <w:rtl/>
+          <w:lang w:bidi="fa-IR"/>
+        </w:rPr>
+        <w:t>ر</w:t>
+      </w:r>
+      <w:r>
+        <w:rPr>
+          <w:rFonts w:cs="B Nazanin"/>
+          <w:sz w:val="28"/>
+          <w:szCs w:val="28"/>
+          <w:highlight w:val="yellow"/>
+          <w:rtl/>
+          <w:lang w:bidi="fa-IR"/>
+        </w:rPr>
+        <w:t xml:space="preserve"> اطلاعات</w:t>
+      </w:r>
+      <w:r>
+        <w:rPr>
+          <w:rFonts w:cs="B Nazanin" w:hint="cs"/>
+          <w:sz w:val="28"/>
+          <w:szCs w:val="28"/>
+          <w:highlight w:val="yellow"/>
+          <w:rtl/>
+          <w:lang w:bidi="fa-IR"/>
+        </w:rPr>
+        <w:t>ی</w:t>
+      </w:r>
+      <w:r>
+        <w:rPr>
+          <w:rFonts w:cs="B Nazanin"/>
+          <w:sz w:val="28"/>
+          <w:szCs w:val="28"/>
+          <w:highlight w:val="yellow"/>
+          <w:rtl/>
+          <w:lang w:bidi="fa-IR"/>
+        </w:rPr>
+        <w:t xml:space="preserve"> است که توسط س</w:t>
+      </w:r>
+      <w:r>
+        <w:rPr>
+          <w:rFonts w:cs="B Nazanin" w:hint="cs"/>
+          <w:sz w:val="28"/>
+          <w:szCs w:val="28"/>
+          <w:highlight w:val="yellow"/>
+          <w:rtl/>
+          <w:lang w:bidi="fa-IR"/>
+        </w:rPr>
+        <w:t>ی</w:t>
+      </w:r>
+      <w:r>
+        <w:rPr>
+          <w:rFonts w:cs="B Nazanin" w:hint="eastAsia"/>
+          <w:sz w:val="28"/>
+          <w:szCs w:val="28"/>
+          <w:highlight w:val="yellow"/>
+          <w:rtl/>
+          <w:lang w:bidi="fa-IR"/>
+        </w:rPr>
+        <w:t>ستم</w:t>
+      </w:r>
+      <w:r>
+        <w:rPr>
+          <w:rFonts w:cs="B Nazanin"/>
+          <w:sz w:val="28"/>
+          <w:szCs w:val="28"/>
+          <w:highlight w:val="yellow"/>
+          <w:rtl/>
+          <w:lang w:bidi="fa-IR"/>
+        </w:rPr>
+        <w:t xml:space="preserve"> عامل به حافظه اصل</w:t>
+      </w:r>
+      <w:r>
+        <w:rPr>
+          <w:rFonts w:cs="B Nazanin" w:hint="cs"/>
+          <w:sz w:val="28"/>
+          <w:szCs w:val="28"/>
+          <w:highlight w:val="yellow"/>
+          <w:rtl/>
+          <w:lang w:bidi="fa-IR"/>
+        </w:rPr>
+        <w:t>ی</w:t>
+      </w:r>
+      <w:r>
+        <w:rPr>
+          <w:rFonts w:cs="B Nazanin"/>
+          <w:sz w:val="28"/>
+          <w:szCs w:val="28"/>
+          <w:highlight w:val="yellow"/>
+          <w:rtl/>
+          <w:lang w:bidi="fa-IR"/>
+        </w:rPr>
+        <w:t xml:space="preserve"> بارگذار</w:t>
+      </w:r>
+      <w:r>
+        <w:rPr>
+          <w:rFonts w:cs="B Nazanin" w:hint="cs"/>
+          <w:sz w:val="28"/>
+          <w:szCs w:val="28"/>
+          <w:highlight w:val="yellow"/>
+          <w:rtl/>
+          <w:lang w:bidi="fa-IR"/>
+        </w:rPr>
+        <w:t>ی</w:t>
+      </w:r>
+      <w:r>
+        <w:rPr>
+          <w:rFonts w:cs="B Nazanin"/>
+          <w:sz w:val="28"/>
+          <w:szCs w:val="28"/>
+          <w:highlight w:val="yellow"/>
+          <w:rtl/>
+          <w:lang w:bidi="fa-IR"/>
+        </w:rPr>
+        <w:t xml:space="preserve"> م</w:t>
+      </w:r>
+      <w:r>
+        <w:rPr>
+          <w:rFonts w:cs="B Nazanin" w:hint="cs"/>
+          <w:sz w:val="28"/>
+          <w:szCs w:val="28"/>
+          <w:highlight w:val="yellow"/>
+          <w:rtl/>
+          <w:lang w:bidi="fa-IR"/>
+        </w:rPr>
+        <w:t>ی‌</w:t>
+      </w:r>
+      <w:r>
+        <w:rPr>
+          <w:rFonts w:cs="B Nazanin" w:hint="eastAsia"/>
+          <w:sz w:val="28"/>
+          <w:szCs w:val="28"/>
+          <w:highlight w:val="yellow"/>
+          <w:rtl/>
+          <w:lang w:bidi="fa-IR"/>
+        </w:rPr>
+        <w:t>شود</w:t>
+      </w:r>
+      <w:r>
+        <w:rPr>
+          <w:rFonts w:cs="B Nazanin"/>
+          <w:sz w:val="28"/>
+          <w:szCs w:val="28"/>
+          <w:highlight w:val="yellow"/>
+          <w:rtl/>
+          <w:lang w:bidi="fa-IR"/>
+        </w:rPr>
+        <w:t>. هر صفحه، دارا</w:t>
+      </w:r>
+      <w:r>
+        <w:rPr>
+          <w:rFonts w:cs="B Nazanin" w:hint="cs"/>
+          <w:sz w:val="28"/>
+          <w:szCs w:val="28"/>
+          <w:highlight w:val="yellow"/>
+          <w:rtl/>
+          <w:lang w:bidi="fa-IR"/>
+        </w:rPr>
+        <w:t>ی</w:t>
+      </w:r>
+      <w:r>
+        <w:rPr>
+          <w:rFonts w:cs="B Nazanin"/>
+          <w:sz w:val="28"/>
+          <w:szCs w:val="28"/>
+          <w:highlight w:val="yellow"/>
+          <w:rtl/>
+          <w:lang w:bidi="fa-IR"/>
+        </w:rPr>
+        <w:t xml:space="preserve"> </w:t>
+      </w:r>
+      <w:r>
+        <w:rPr>
+          <w:rFonts w:cs="B Nazanin" w:hint="cs"/>
+          <w:sz w:val="28"/>
+          <w:szCs w:val="28"/>
+          <w:highlight w:val="yellow"/>
+          <w:rtl/>
+          <w:lang w:bidi="fa-IR"/>
+        </w:rPr>
+        <w:t>ی</w:t>
+      </w:r>
+      <w:r>
+        <w:rPr>
+          <w:rFonts w:cs="B Nazanin" w:hint="eastAsia"/>
+          <w:sz w:val="28"/>
+          <w:szCs w:val="28"/>
+          <w:highlight w:val="yellow"/>
+          <w:rtl/>
+          <w:lang w:bidi="fa-IR"/>
+        </w:rPr>
+        <w:t>ک</w:t>
+      </w:r>
+      <w:r>
+        <w:rPr>
+          <w:rFonts w:cs="B Nazanin"/>
+          <w:sz w:val="28"/>
+          <w:szCs w:val="28"/>
+          <w:highlight w:val="yellow"/>
+          <w:rtl/>
+          <w:lang w:bidi="fa-IR"/>
+        </w:rPr>
+        <w:t xml:space="preserve"> سا</w:t>
+      </w:r>
+      <w:r>
+        <w:rPr>
+          <w:rFonts w:cs="B Nazanin" w:hint="cs"/>
+          <w:sz w:val="28"/>
+          <w:szCs w:val="28"/>
+          <w:highlight w:val="yellow"/>
+          <w:rtl/>
+          <w:lang w:bidi="fa-IR"/>
+        </w:rPr>
+        <w:t>ی</w:t>
+      </w:r>
+      <w:r>
+        <w:rPr>
+          <w:rFonts w:cs="B Nazanin" w:hint="eastAsia"/>
+          <w:sz w:val="28"/>
+          <w:szCs w:val="28"/>
+          <w:highlight w:val="yellow"/>
+          <w:rtl/>
+          <w:lang w:bidi="fa-IR"/>
+        </w:rPr>
+        <w:t>ز</w:t>
+      </w:r>
+      <w:r>
+        <w:rPr>
+          <w:rFonts w:cs="B Nazanin"/>
+          <w:sz w:val="28"/>
+          <w:szCs w:val="28"/>
+          <w:highlight w:val="yellow"/>
+          <w:rtl/>
+          <w:lang w:bidi="fa-IR"/>
+        </w:rPr>
+        <w:t xml:space="preserve"> خاص است و به طور </w:t>
+      </w:r>
+      <w:r>
+        <w:rPr>
+          <w:rFonts w:cs="B Nazanin" w:hint="eastAsia"/>
+          <w:sz w:val="28"/>
+          <w:szCs w:val="28"/>
+          <w:highlight w:val="yellow"/>
+          <w:rtl/>
+          <w:lang w:bidi="fa-IR"/>
+        </w:rPr>
+        <w:t>معمول،</w:t>
+      </w:r>
+      <w:r>
+        <w:rPr>
+          <w:rFonts w:cs="B Nazanin"/>
+          <w:sz w:val="28"/>
+          <w:szCs w:val="28"/>
+          <w:highlight w:val="yellow"/>
+          <w:rtl/>
+          <w:lang w:bidi="fa-IR"/>
+        </w:rPr>
+        <w:t xml:space="preserve"> اندازه </w:t>
+      </w:r>
+      <w:r>
+        <w:rPr>
+          <w:rFonts w:cs="B Nazanin" w:hint="cs"/>
+          <w:sz w:val="28"/>
+          <w:szCs w:val="28"/>
+          <w:highlight w:val="yellow"/>
+          <w:rtl/>
+          <w:lang w:bidi="fa-IR"/>
+        </w:rPr>
+        <w:t>ی</w:t>
+      </w:r>
+      <w:r>
+        <w:rPr>
+          <w:rFonts w:cs="B Nazanin" w:hint="eastAsia"/>
+          <w:sz w:val="28"/>
+          <w:szCs w:val="28"/>
+          <w:highlight w:val="yellow"/>
+          <w:rtl/>
+          <w:lang w:bidi="fa-IR"/>
+        </w:rPr>
+        <w:t>ک</w:t>
+      </w:r>
+      <w:r>
+        <w:rPr>
+          <w:rFonts w:cs="B Nazanin"/>
+          <w:sz w:val="28"/>
+          <w:szCs w:val="28"/>
+          <w:highlight w:val="yellow"/>
+          <w:rtl/>
+          <w:lang w:bidi="fa-IR"/>
+        </w:rPr>
+        <w:t xml:space="preserve"> صفحه در حافظه اصل</w:t>
+      </w:r>
+      <w:r>
+        <w:rPr>
+          <w:rFonts w:cs="B Nazanin" w:hint="cs"/>
+          <w:sz w:val="28"/>
+          <w:szCs w:val="28"/>
+          <w:highlight w:val="yellow"/>
+          <w:rtl/>
+          <w:lang w:bidi="fa-IR"/>
+        </w:rPr>
+        <w:t>ی</w:t>
+      </w:r>
+      <w:r>
+        <w:rPr>
+          <w:rFonts w:cs="B Nazanin" w:hint="eastAsia"/>
+          <w:sz w:val="28"/>
+          <w:szCs w:val="28"/>
+          <w:highlight w:val="yellow"/>
+          <w:rtl/>
+          <w:lang w:bidi="fa-IR"/>
+        </w:rPr>
+        <w:t>،</w:t>
+      </w:r>
+      <w:r>
+        <w:rPr>
+          <w:rFonts w:cs="B Nazanin"/>
+          <w:sz w:val="28"/>
+          <w:szCs w:val="28"/>
+          <w:highlight w:val="yellow"/>
+          <w:rtl/>
+          <w:lang w:bidi="fa-IR"/>
+        </w:rPr>
+        <w:t xml:space="preserve"> 4 ک</w:t>
+      </w:r>
+      <w:r>
+        <w:rPr>
+          <w:rFonts w:cs="B Nazanin" w:hint="cs"/>
+          <w:sz w:val="28"/>
+          <w:szCs w:val="28"/>
+          <w:highlight w:val="yellow"/>
+          <w:rtl/>
+          <w:lang w:bidi="fa-IR"/>
+        </w:rPr>
+        <w:t>ی</w:t>
+      </w:r>
+      <w:r>
+        <w:rPr>
+          <w:rFonts w:cs="B Nazanin" w:hint="eastAsia"/>
+          <w:sz w:val="28"/>
+          <w:szCs w:val="28"/>
+          <w:highlight w:val="yellow"/>
+          <w:rtl/>
+          <w:lang w:bidi="fa-IR"/>
+        </w:rPr>
+        <w:t>لوبا</w:t>
+      </w:r>
+      <w:r>
+        <w:rPr>
+          <w:rFonts w:cs="B Nazanin" w:hint="cs"/>
+          <w:sz w:val="28"/>
+          <w:szCs w:val="28"/>
+          <w:highlight w:val="yellow"/>
+          <w:rtl/>
+          <w:lang w:bidi="fa-IR"/>
+        </w:rPr>
+        <w:t>ی</w:t>
+      </w:r>
+      <w:r>
+        <w:rPr>
+          <w:rFonts w:cs="B Nazanin" w:hint="eastAsia"/>
+          <w:sz w:val="28"/>
+          <w:szCs w:val="28"/>
+          <w:highlight w:val="yellow"/>
+          <w:rtl/>
+          <w:lang w:bidi="fa-IR"/>
+        </w:rPr>
+        <w:t>ت</w:t>
+      </w:r>
+      <w:r>
+        <w:rPr>
+          <w:rFonts w:cs="B Nazanin"/>
+          <w:sz w:val="28"/>
+          <w:szCs w:val="28"/>
+          <w:highlight w:val="yellow"/>
+          <w:rtl/>
+          <w:lang w:bidi="fa-IR"/>
+        </w:rPr>
+        <w:t xml:space="preserve"> است.</w:t>
+      </w:r>
+    </w:p>
+    <w:p>
+      <w:pPr>
+        <w:bidi/>
+        <w:ind w:left="360"/>
+        <w:jc w:val="both"/>
+        <w:rPr>
+          <w:rFonts w:cs="B Nazanin"/>
+          <w:sz w:val="28"/>
+          <w:szCs w:val="28"/>
+          <w:highlight w:val="yellow"/>
+          <w:lang w:bidi="fa-IR"/>
+        </w:rPr>
+      </w:pPr>
+    </w:p>
+    <w:p>
+      <w:pPr>
+        <w:bidi/>
+        <w:ind w:left="360"/>
+        <w:jc w:val="both"/>
+        <w:rPr>
+          <w:rFonts w:cs="B Nazanin"/>
+          <w:sz w:val="28"/>
+          <w:szCs w:val="28"/>
+          <w:highlight w:val="yellow"/>
+          <w:lang w:bidi="fa-IR"/>
+        </w:rPr>
+      </w:pPr>
+      <w:r>
+        <w:rPr>
+          <w:rFonts w:cs="B Nazanin" w:hint="eastAsia"/>
+          <w:sz w:val="28"/>
+          <w:szCs w:val="28"/>
+          <w:highlight w:val="yellow"/>
+          <w:rtl/>
+          <w:lang w:bidi="fa-IR"/>
+        </w:rPr>
+        <w:t>هنگام</w:t>
+      </w:r>
+      <w:r>
+        <w:rPr>
+          <w:rFonts w:cs="B Nazanin" w:hint="cs"/>
+          <w:sz w:val="28"/>
+          <w:szCs w:val="28"/>
+          <w:highlight w:val="yellow"/>
+          <w:rtl/>
+          <w:lang w:bidi="fa-IR"/>
+        </w:rPr>
+        <w:t>ی</w:t>
+      </w:r>
+      <w:r>
+        <w:rPr>
+          <w:rFonts w:cs="B Nazanin"/>
+          <w:sz w:val="28"/>
+          <w:szCs w:val="28"/>
+          <w:highlight w:val="yellow"/>
+          <w:rtl/>
+          <w:lang w:bidi="fa-IR"/>
+        </w:rPr>
+        <w:t xml:space="preserve"> که </w:t>
+      </w:r>
+      <w:r>
+        <w:rPr>
+          <w:rFonts w:cs="B Nazanin" w:hint="cs"/>
+          <w:sz w:val="28"/>
+          <w:szCs w:val="28"/>
+          <w:highlight w:val="yellow"/>
+          <w:rtl/>
+          <w:lang w:bidi="fa-IR"/>
+        </w:rPr>
+        <w:t>ی</w:t>
+      </w:r>
+      <w:r>
+        <w:rPr>
+          <w:rFonts w:cs="B Nazanin" w:hint="eastAsia"/>
+          <w:sz w:val="28"/>
+          <w:szCs w:val="28"/>
+          <w:highlight w:val="yellow"/>
+          <w:rtl/>
+          <w:lang w:bidi="fa-IR"/>
+        </w:rPr>
+        <w:t>ک</w:t>
+      </w:r>
+      <w:r>
+        <w:rPr>
+          <w:rFonts w:cs="B Nazanin"/>
+          <w:sz w:val="28"/>
+          <w:szCs w:val="28"/>
+          <w:highlight w:val="yellow"/>
+          <w:rtl/>
+          <w:lang w:bidi="fa-IR"/>
+        </w:rPr>
+        <w:t xml:space="preserve"> برنامه را اجرا م</w:t>
+      </w:r>
+      <w:r>
+        <w:rPr>
+          <w:rFonts w:cs="B Nazanin" w:hint="cs"/>
+          <w:sz w:val="28"/>
+          <w:szCs w:val="28"/>
+          <w:highlight w:val="yellow"/>
+          <w:rtl/>
+          <w:lang w:bidi="fa-IR"/>
+        </w:rPr>
+        <w:t>ی‌</w:t>
+      </w:r>
+      <w:r>
+        <w:rPr>
+          <w:rFonts w:cs="B Nazanin" w:hint="eastAsia"/>
+          <w:sz w:val="28"/>
+          <w:szCs w:val="28"/>
+          <w:highlight w:val="yellow"/>
+          <w:rtl/>
+          <w:lang w:bidi="fa-IR"/>
+        </w:rPr>
+        <w:t>کن</w:t>
+      </w:r>
+      <w:r>
+        <w:rPr>
+          <w:rFonts w:cs="B Nazanin" w:hint="cs"/>
+          <w:sz w:val="28"/>
+          <w:szCs w:val="28"/>
+          <w:highlight w:val="yellow"/>
+          <w:rtl/>
+          <w:lang w:bidi="fa-IR"/>
+        </w:rPr>
+        <w:t>ی</w:t>
+      </w:r>
+      <w:r>
+        <w:rPr>
+          <w:rFonts w:cs="B Nazanin" w:hint="eastAsia"/>
+          <w:sz w:val="28"/>
+          <w:szCs w:val="28"/>
+          <w:highlight w:val="yellow"/>
+          <w:rtl/>
+          <w:lang w:bidi="fa-IR"/>
+        </w:rPr>
+        <w:t>د،</w:t>
+      </w:r>
+      <w:r>
+        <w:rPr>
+          <w:rFonts w:cs="B Nazanin"/>
+          <w:sz w:val="28"/>
+          <w:szCs w:val="28"/>
+          <w:highlight w:val="yellow"/>
+          <w:rtl/>
+          <w:lang w:bidi="fa-IR"/>
+        </w:rPr>
+        <w:t xml:space="preserve"> س</w:t>
+      </w:r>
+      <w:r>
+        <w:rPr>
+          <w:rFonts w:cs="B Nazanin" w:hint="cs"/>
+          <w:sz w:val="28"/>
+          <w:szCs w:val="28"/>
+          <w:highlight w:val="yellow"/>
+          <w:rtl/>
+          <w:lang w:bidi="fa-IR"/>
+        </w:rPr>
+        <w:t>ی</w:t>
+      </w:r>
+      <w:r>
+        <w:rPr>
+          <w:rFonts w:cs="B Nazanin" w:hint="eastAsia"/>
+          <w:sz w:val="28"/>
+          <w:szCs w:val="28"/>
+          <w:highlight w:val="yellow"/>
+          <w:rtl/>
+          <w:lang w:bidi="fa-IR"/>
+        </w:rPr>
+        <w:t>ستم</w:t>
+      </w:r>
+      <w:r>
+        <w:rPr>
+          <w:rFonts w:cs="B Nazanin"/>
+          <w:sz w:val="28"/>
+          <w:szCs w:val="28"/>
+          <w:highlight w:val="yellow"/>
+          <w:rtl/>
+          <w:lang w:bidi="fa-IR"/>
+        </w:rPr>
+        <w:t xml:space="preserve"> عامل صفحات مربوط به برنامه را در حافظه اصل</w:t>
+      </w:r>
+      <w:r>
+        <w:rPr>
+          <w:rFonts w:cs="B Nazanin" w:hint="cs"/>
+          <w:sz w:val="28"/>
+          <w:szCs w:val="28"/>
+          <w:highlight w:val="yellow"/>
+          <w:rtl/>
+          <w:lang w:bidi="fa-IR"/>
+        </w:rPr>
+        <w:t>ی</w:t>
+      </w:r>
+      <w:r>
+        <w:rPr>
+          <w:rFonts w:cs="B Nazanin"/>
+          <w:sz w:val="28"/>
+          <w:szCs w:val="28"/>
+          <w:highlight w:val="yellow"/>
+          <w:rtl/>
+          <w:lang w:bidi="fa-IR"/>
+        </w:rPr>
+        <w:t xml:space="preserve"> بارگذار</w:t>
+      </w:r>
+      <w:r>
+        <w:rPr>
+          <w:rFonts w:cs="B Nazanin" w:hint="cs"/>
+          <w:sz w:val="28"/>
+          <w:szCs w:val="28"/>
+          <w:highlight w:val="yellow"/>
+          <w:rtl/>
+          <w:lang w:bidi="fa-IR"/>
+        </w:rPr>
+        <w:t>ی</w:t>
+      </w:r>
+      <w:r>
+        <w:rPr>
+          <w:rFonts w:cs="B Nazanin"/>
+          <w:sz w:val="28"/>
+          <w:szCs w:val="28"/>
+          <w:highlight w:val="yellow"/>
+          <w:rtl/>
+          <w:lang w:bidi="fa-IR"/>
+        </w:rPr>
+        <w:t xml:space="preserve"> م</w:t>
+      </w:r>
+      <w:r>
+        <w:rPr>
+          <w:rFonts w:cs="B Nazanin" w:hint="cs"/>
+          <w:sz w:val="28"/>
+          <w:szCs w:val="28"/>
+          <w:highlight w:val="yellow"/>
+          <w:rtl/>
+          <w:lang w:bidi="fa-IR"/>
+        </w:rPr>
+        <w:t>ی‌</w:t>
+      </w:r>
+      <w:r>
+        <w:rPr>
+          <w:rFonts w:cs="B Nazanin" w:hint="eastAsia"/>
+          <w:sz w:val="28"/>
+          <w:szCs w:val="28"/>
+          <w:highlight w:val="yellow"/>
+          <w:rtl/>
+          <w:lang w:bidi="fa-IR"/>
+        </w:rPr>
+        <w:t>کند</w:t>
+      </w:r>
+      <w:r>
+        <w:rPr>
+          <w:rFonts w:cs="B Nazanin"/>
+          <w:sz w:val="28"/>
+          <w:szCs w:val="28"/>
+          <w:highlight w:val="yellow"/>
+          <w:rtl/>
+          <w:lang w:bidi="fa-IR"/>
+        </w:rPr>
+        <w:t>. در فرآ</w:t>
+      </w:r>
+      <w:r>
+        <w:rPr>
+          <w:rFonts w:cs="B Nazanin" w:hint="cs"/>
+          <w:sz w:val="28"/>
+          <w:szCs w:val="28"/>
+          <w:highlight w:val="yellow"/>
+          <w:rtl/>
+          <w:lang w:bidi="fa-IR"/>
+        </w:rPr>
+        <w:t>ی</w:t>
+      </w:r>
+      <w:r>
+        <w:rPr>
+          <w:rFonts w:cs="B Nazanin" w:hint="eastAsia"/>
+          <w:sz w:val="28"/>
+          <w:szCs w:val="28"/>
+          <w:highlight w:val="yellow"/>
+          <w:rtl/>
+          <w:lang w:bidi="fa-IR"/>
+        </w:rPr>
+        <w:t>ند</w:t>
+      </w:r>
+      <w:r>
+        <w:rPr>
+          <w:rFonts w:cs="B Nazanin"/>
+          <w:sz w:val="28"/>
+          <w:szCs w:val="28"/>
+          <w:highlight w:val="yellow"/>
+          <w:rtl/>
+          <w:lang w:bidi="fa-IR"/>
+        </w:rPr>
+        <w:t xml:space="preserve"> اجرا</w:t>
+      </w:r>
+      <w:r>
+        <w:rPr>
+          <w:rFonts w:cs="B Nazanin" w:hint="cs"/>
+          <w:sz w:val="28"/>
+          <w:szCs w:val="28"/>
+          <w:highlight w:val="yellow"/>
+          <w:rtl/>
+          <w:lang w:bidi="fa-IR"/>
+        </w:rPr>
+        <w:t>ی</w:t>
+      </w:r>
+      <w:r>
+        <w:rPr>
+          <w:rFonts w:cs="B Nazanin"/>
+          <w:sz w:val="28"/>
+          <w:szCs w:val="28"/>
+          <w:highlight w:val="yellow"/>
+          <w:rtl/>
+          <w:lang w:bidi="fa-IR"/>
+        </w:rPr>
+        <w:t xml:space="preserve"> برنامه، اگر برنامه به داده‌ها</w:t>
+      </w:r>
+      <w:r>
+        <w:rPr>
+          <w:rFonts w:cs="B Nazanin" w:hint="cs"/>
+          <w:sz w:val="28"/>
+          <w:szCs w:val="28"/>
+          <w:highlight w:val="yellow"/>
+          <w:rtl/>
+          <w:lang w:bidi="fa-IR"/>
+        </w:rPr>
+        <w:t>ی</w:t>
+      </w:r>
+      <w:r>
+        <w:rPr>
+          <w:rFonts w:cs="B Nazanin"/>
+          <w:sz w:val="28"/>
+          <w:szCs w:val="28"/>
+          <w:highlight w:val="yellow"/>
+          <w:rtl/>
+          <w:lang w:bidi="fa-IR"/>
+        </w:rPr>
+        <w:t xml:space="preserve"> جد</w:t>
+      </w:r>
+      <w:r>
+        <w:rPr>
+          <w:rFonts w:cs="B Nazanin" w:hint="cs"/>
+          <w:sz w:val="28"/>
+          <w:szCs w:val="28"/>
+          <w:highlight w:val="yellow"/>
+          <w:rtl/>
+          <w:lang w:bidi="fa-IR"/>
+        </w:rPr>
+        <w:t>ی</w:t>
+      </w:r>
+      <w:r>
+        <w:rPr>
+          <w:rFonts w:cs="B Nazanin" w:hint="eastAsia"/>
+          <w:sz w:val="28"/>
+          <w:szCs w:val="28"/>
+          <w:highlight w:val="yellow"/>
+          <w:rtl/>
+          <w:lang w:bidi="fa-IR"/>
+        </w:rPr>
+        <w:t>د</w:t>
+      </w:r>
+      <w:r>
+        <w:rPr>
+          <w:rFonts w:cs="B Nazanin" w:hint="cs"/>
+          <w:sz w:val="28"/>
+          <w:szCs w:val="28"/>
+          <w:highlight w:val="yellow"/>
+          <w:rtl/>
+          <w:lang w:bidi="fa-IR"/>
+        </w:rPr>
+        <w:t>ی</w:t>
+      </w:r>
+      <w:r>
+        <w:rPr>
+          <w:rFonts w:cs="B Nazanin"/>
+          <w:sz w:val="28"/>
+          <w:szCs w:val="28"/>
+          <w:highlight w:val="yellow"/>
+          <w:rtl/>
+          <w:lang w:bidi="fa-IR"/>
+        </w:rPr>
+        <w:t xml:space="preserve"> ن</w:t>
+      </w:r>
+      <w:r>
+        <w:rPr>
+          <w:rFonts w:cs="B Nazanin" w:hint="cs"/>
+          <w:sz w:val="28"/>
+          <w:szCs w:val="28"/>
+          <w:highlight w:val="yellow"/>
+          <w:rtl/>
+          <w:lang w:bidi="fa-IR"/>
+        </w:rPr>
+        <w:t>ی</w:t>
+      </w:r>
+      <w:r>
+        <w:rPr>
+          <w:rFonts w:cs="B Nazanin" w:hint="eastAsia"/>
+          <w:sz w:val="28"/>
+          <w:szCs w:val="28"/>
+          <w:highlight w:val="yellow"/>
+          <w:rtl/>
+          <w:lang w:bidi="fa-IR"/>
+        </w:rPr>
+        <w:t>از</w:t>
+      </w:r>
+      <w:r>
+        <w:rPr>
+          <w:rFonts w:cs="B Nazanin"/>
+          <w:sz w:val="28"/>
+          <w:szCs w:val="28"/>
+          <w:highlight w:val="yellow"/>
+          <w:rtl/>
+          <w:lang w:bidi="fa-IR"/>
+        </w:rPr>
+        <w:t xml:space="preserve"> داشت، صفحات جد</w:t>
+      </w:r>
+      <w:r>
+        <w:rPr>
+          <w:rFonts w:cs="B Nazanin" w:hint="cs"/>
+          <w:sz w:val="28"/>
+          <w:szCs w:val="28"/>
+          <w:highlight w:val="yellow"/>
+          <w:rtl/>
+          <w:lang w:bidi="fa-IR"/>
+        </w:rPr>
+        <w:t>ی</w:t>
+      </w:r>
+      <w:r>
+        <w:rPr>
+          <w:rFonts w:cs="B Nazanin" w:hint="eastAsia"/>
+          <w:sz w:val="28"/>
+          <w:szCs w:val="28"/>
+          <w:highlight w:val="yellow"/>
+          <w:rtl/>
+          <w:lang w:bidi="fa-IR"/>
+        </w:rPr>
+        <w:t>د</w:t>
+      </w:r>
+      <w:r>
+        <w:rPr>
+          <w:rFonts w:cs="B Nazanin"/>
+          <w:sz w:val="28"/>
+          <w:szCs w:val="28"/>
+          <w:highlight w:val="yellow"/>
+          <w:rtl/>
+          <w:lang w:bidi="fa-IR"/>
+        </w:rPr>
+        <w:t xml:space="preserve"> به صورت پو</w:t>
+      </w:r>
+      <w:r>
+        <w:rPr>
+          <w:rFonts w:cs="B Nazanin" w:hint="cs"/>
+          <w:sz w:val="28"/>
+          <w:szCs w:val="28"/>
+          <w:highlight w:val="yellow"/>
+          <w:rtl/>
+          <w:lang w:bidi="fa-IR"/>
+        </w:rPr>
+        <w:t>ی</w:t>
+      </w:r>
+      <w:r>
+        <w:rPr>
+          <w:rFonts w:cs="B Nazanin" w:hint="eastAsia"/>
+          <w:sz w:val="28"/>
+          <w:szCs w:val="28"/>
+          <w:highlight w:val="yellow"/>
+          <w:rtl/>
+          <w:lang w:bidi="fa-IR"/>
+        </w:rPr>
+        <w:t>ا</w:t>
+      </w:r>
+      <w:r>
+        <w:rPr>
+          <w:rFonts w:cs="B Nazanin"/>
+          <w:sz w:val="28"/>
+          <w:szCs w:val="28"/>
+          <w:highlight w:val="yellow"/>
+          <w:rtl/>
+          <w:lang w:bidi="fa-IR"/>
+        </w:rPr>
+        <w:t xml:space="preserve"> در حافظه اصل</w:t>
+      </w:r>
+      <w:r>
+        <w:rPr>
+          <w:rFonts w:cs="B Nazanin" w:hint="cs"/>
+          <w:sz w:val="28"/>
+          <w:szCs w:val="28"/>
+          <w:highlight w:val="yellow"/>
+          <w:rtl/>
+          <w:lang w:bidi="fa-IR"/>
+        </w:rPr>
+        <w:t>ی</w:t>
+      </w:r>
+      <w:r>
+        <w:rPr>
+          <w:rFonts w:cs="B Nazanin"/>
+          <w:sz w:val="28"/>
+          <w:szCs w:val="28"/>
+          <w:highlight w:val="yellow"/>
+          <w:rtl/>
+          <w:lang w:bidi="fa-IR"/>
+        </w:rPr>
+        <w:t xml:space="preserve"> ساخته م</w:t>
+      </w:r>
+      <w:r>
+        <w:rPr>
+          <w:rFonts w:cs="B Nazanin" w:hint="cs"/>
+          <w:sz w:val="28"/>
+          <w:szCs w:val="28"/>
+          <w:highlight w:val="yellow"/>
+          <w:rtl/>
+          <w:lang w:bidi="fa-IR"/>
+        </w:rPr>
+        <w:t>ی‌</w:t>
+      </w:r>
+      <w:r>
+        <w:rPr>
+          <w:rFonts w:cs="B Nazanin" w:hint="eastAsia"/>
+          <w:sz w:val="28"/>
+          <w:szCs w:val="28"/>
+          <w:highlight w:val="yellow"/>
+          <w:rtl/>
+          <w:lang w:bidi="fa-IR"/>
+        </w:rPr>
+        <w:t>شوند</w:t>
+      </w:r>
+      <w:r>
+        <w:rPr>
+          <w:rFonts w:cs="B Nazanin"/>
+          <w:sz w:val="28"/>
+          <w:szCs w:val="28"/>
+          <w:highlight w:val="yellow"/>
+          <w:rtl/>
+          <w:lang w:bidi="fa-IR"/>
+        </w:rPr>
+        <w:t xml:space="preserve"> و اگر برنامه به صفحات قبل</w:t>
+      </w:r>
+      <w:r>
+        <w:rPr>
+          <w:rFonts w:cs="B Nazanin" w:hint="cs"/>
+          <w:sz w:val="28"/>
+          <w:szCs w:val="28"/>
+          <w:highlight w:val="yellow"/>
+          <w:rtl/>
+          <w:lang w:bidi="fa-IR"/>
+        </w:rPr>
+        <w:t>ی</w:t>
+      </w:r>
+      <w:r>
+        <w:rPr>
+          <w:rFonts w:cs="B Nazanin"/>
+          <w:sz w:val="28"/>
+          <w:szCs w:val="28"/>
+          <w:highlight w:val="yellow"/>
+          <w:rtl/>
+          <w:lang w:bidi="fa-IR"/>
+        </w:rPr>
+        <w:t xml:space="preserve"> دسترس</w:t>
+      </w:r>
+      <w:r>
+        <w:rPr>
+          <w:rFonts w:cs="B Nazanin" w:hint="cs"/>
+          <w:sz w:val="28"/>
+          <w:szCs w:val="28"/>
+          <w:highlight w:val="yellow"/>
+          <w:rtl/>
+          <w:lang w:bidi="fa-IR"/>
+        </w:rPr>
+        <w:t>ی</w:t>
+      </w:r>
+      <w:r>
+        <w:rPr>
+          <w:rFonts w:cs="B Nazanin"/>
+          <w:sz w:val="28"/>
+          <w:szCs w:val="28"/>
+          <w:highlight w:val="yellow"/>
+          <w:rtl/>
+          <w:lang w:bidi="fa-IR"/>
+        </w:rPr>
+        <w:t xml:space="preserve"> ند</w:t>
+      </w:r>
+      <w:r>
+        <w:rPr>
+          <w:rFonts w:cs="B Nazanin" w:hint="eastAsia"/>
+          <w:sz w:val="28"/>
+          <w:szCs w:val="28"/>
+          <w:highlight w:val="yellow"/>
+          <w:rtl/>
+          <w:lang w:bidi="fa-IR"/>
+        </w:rPr>
+        <w:t>اشت،</w:t>
+      </w:r>
+      <w:r>
+        <w:rPr>
+          <w:rFonts w:cs="B Nazanin"/>
+          <w:sz w:val="28"/>
+          <w:szCs w:val="28"/>
+          <w:highlight w:val="yellow"/>
+          <w:rtl/>
+          <w:lang w:bidi="fa-IR"/>
+        </w:rPr>
+        <w:t xml:space="preserve"> صفحات قبل</w:t>
+      </w:r>
+      <w:r>
+        <w:rPr>
+          <w:rFonts w:cs="B Nazanin" w:hint="cs"/>
+          <w:sz w:val="28"/>
+          <w:szCs w:val="28"/>
+          <w:highlight w:val="yellow"/>
+          <w:rtl/>
+          <w:lang w:bidi="fa-IR"/>
+        </w:rPr>
+        <w:t>ی</w:t>
+      </w:r>
+      <w:r>
+        <w:rPr>
+          <w:rFonts w:cs="B Nazanin"/>
+          <w:sz w:val="28"/>
+          <w:szCs w:val="28"/>
+          <w:highlight w:val="yellow"/>
+          <w:rtl/>
+          <w:lang w:bidi="fa-IR"/>
+        </w:rPr>
+        <w:t xml:space="preserve"> از حافظه اصل</w:t>
+      </w:r>
+      <w:r>
+        <w:rPr>
+          <w:rFonts w:cs="B Nazanin" w:hint="cs"/>
+          <w:sz w:val="28"/>
+          <w:szCs w:val="28"/>
+          <w:highlight w:val="yellow"/>
+          <w:rtl/>
+          <w:lang w:bidi="fa-IR"/>
+        </w:rPr>
+        <w:t>ی</w:t>
+      </w:r>
+      <w:r>
+        <w:rPr>
+          <w:rFonts w:cs="B Nazanin"/>
+          <w:sz w:val="28"/>
+          <w:szCs w:val="28"/>
+          <w:highlight w:val="yellow"/>
+          <w:rtl/>
+          <w:lang w:bidi="fa-IR"/>
+        </w:rPr>
+        <w:t xml:space="preserve"> حذف م</w:t>
+      </w:r>
+      <w:r>
+        <w:rPr>
+          <w:rFonts w:cs="B Nazanin" w:hint="cs"/>
+          <w:sz w:val="28"/>
+          <w:szCs w:val="28"/>
+          <w:highlight w:val="yellow"/>
+          <w:rtl/>
+          <w:lang w:bidi="fa-IR"/>
+        </w:rPr>
+        <w:t>ی‌</w:t>
+      </w:r>
+      <w:r>
+        <w:rPr>
+          <w:rFonts w:cs="B Nazanin" w:hint="eastAsia"/>
+          <w:sz w:val="28"/>
+          <w:szCs w:val="28"/>
+          <w:highlight w:val="yellow"/>
+          <w:rtl/>
+          <w:lang w:bidi="fa-IR"/>
+        </w:rPr>
+        <w:t>شوند</w:t>
+      </w:r>
+      <w:r>
+        <w:rPr>
+          <w:rFonts w:cs="B Nazanin"/>
+          <w:sz w:val="28"/>
+          <w:szCs w:val="28"/>
+          <w:highlight w:val="yellow"/>
+          <w:rtl/>
+          <w:lang w:bidi="fa-IR"/>
+        </w:rPr>
+        <w:t>.</w:t>
+      </w:r>
+    </w:p>
+    <w:p>
+      <w:pPr>
+        <w:bidi/>
+        <w:ind w:left="360"/>
+        <w:jc w:val="both"/>
+        <w:rPr>
+          <w:rFonts w:cs="B Nazanin"/>
+          <w:sz w:val="28"/>
+          <w:szCs w:val="28"/>
+          <w:highlight w:val="yellow"/>
+          <w:lang w:bidi="fa-IR"/>
+        </w:rPr>
+      </w:pPr>
+    </w:p>
+    <w:p>
+      <w:pPr>
+        <w:bidi/>
+        <w:ind w:left="360"/>
+        <w:jc w:val="both"/>
+        <w:rPr>
+          <w:rFonts w:cs="B Nazanin"/>
+          <w:sz w:val="28"/>
+          <w:szCs w:val="28"/>
+          <w:rtl/>
+          <w:lang w:bidi="fa-IR"/>
+        </w:rPr>
+      </w:pPr>
+      <w:r>
+        <w:rPr>
+          <w:rFonts w:cs="B Nazanin" w:hint="eastAsia"/>
+          <w:sz w:val="28"/>
+          <w:szCs w:val="28"/>
+          <w:highlight w:val="yellow"/>
+          <w:rtl/>
+          <w:lang w:bidi="fa-IR"/>
+        </w:rPr>
+        <w:t>استفاده</w:t>
+      </w:r>
+      <w:r>
+        <w:rPr>
+          <w:rFonts w:cs="B Nazanin"/>
+          <w:sz w:val="28"/>
+          <w:szCs w:val="28"/>
+          <w:highlight w:val="yellow"/>
+          <w:rtl/>
+          <w:lang w:bidi="fa-IR"/>
+        </w:rPr>
+        <w:t xml:space="preserve"> به</w:t>
+      </w:r>
+      <w:r>
+        <w:rPr>
+          <w:rFonts w:cs="B Nazanin" w:hint="cs"/>
+          <w:sz w:val="28"/>
+          <w:szCs w:val="28"/>
+          <w:highlight w:val="yellow"/>
+          <w:rtl/>
+          <w:lang w:bidi="fa-IR"/>
+        </w:rPr>
+        <w:t>ی</w:t>
+      </w:r>
+      <w:r>
+        <w:rPr>
+          <w:rFonts w:cs="B Nazanin" w:hint="eastAsia"/>
+          <w:sz w:val="28"/>
+          <w:szCs w:val="28"/>
+          <w:highlight w:val="yellow"/>
+          <w:rtl/>
+          <w:lang w:bidi="fa-IR"/>
+        </w:rPr>
+        <w:t>نه</w:t>
+      </w:r>
+      <w:r>
+        <w:rPr>
+          <w:rFonts w:cs="B Nazanin"/>
+          <w:sz w:val="28"/>
+          <w:szCs w:val="28"/>
+          <w:highlight w:val="yellow"/>
+          <w:rtl/>
+          <w:lang w:bidi="fa-IR"/>
+        </w:rPr>
+        <w:t xml:space="preserve"> و مناسب از صفحات در حافظه اصل</w:t>
+      </w:r>
+      <w:r>
+        <w:rPr>
+          <w:rFonts w:cs="B Nazanin" w:hint="cs"/>
+          <w:sz w:val="28"/>
+          <w:szCs w:val="28"/>
+          <w:highlight w:val="yellow"/>
+          <w:rtl/>
+          <w:lang w:bidi="fa-IR"/>
+        </w:rPr>
+        <w:t>ی</w:t>
+      </w:r>
+      <w:r>
+        <w:rPr>
+          <w:rFonts w:cs="B Nazanin" w:hint="eastAsia"/>
+          <w:sz w:val="28"/>
+          <w:szCs w:val="28"/>
+          <w:highlight w:val="yellow"/>
+          <w:rtl/>
+          <w:lang w:bidi="fa-IR"/>
+        </w:rPr>
+        <w:t>،</w:t>
+      </w:r>
+      <w:r>
+        <w:rPr>
+          <w:rFonts w:cs="B Nazanin"/>
+          <w:sz w:val="28"/>
+          <w:szCs w:val="28"/>
+          <w:highlight w:val="yellow"/>
+          <w:rtl/>
+          <w:lang w:bidi="fa-IR"/>
+        </w:rPr>
+        <w:t xml:space="preserve"> باعث افزا</w:t>
+      </w:r>
+      <w:r>
+        <w:rPr>
+          <w:rFonts w:cs="B Nazanin" w:hint="cs"/>
+          <w:sz w:val="28"/>
+          <w:szCs w:val="28"/>
+          <w:highlight w:val="yellow"/>
+          <w:rtl/>
+          <w:lang w:bidi="fa-IR"/>
+        </w:rPr>
+        <w:t>ی</w:t>
+      </w:r>
+      <w:r>
+        <w:rPr>
+          <w:rFonts w:cs="B Nazanin" w:hint="eastAsia"/>
+          <w:sz w:val="28"/>
+          <w:szCs w:val="28"/>
+          <w:highlight w:val="yellow"/>
+          <w:rtl/>
+          <w:lang w:bidi="fa-IR"/>
+        </w:rPr>
+        <w:t>ش</w:t>
+      </w:r>
+      <w:r>
+        <w:rPr>
+          <w:rFonts w:cs="B Nazanin"/>
+          <w:sz w:val="28"/>
+          <w:szCs w:val="28"/>
+          <w:highlight w:val="yellow"/>
+          <w:rtl/>
+          <w:lang w:bidi="fa-IR"/>
+        </w:rPr>
+        <w:t xml:space="preserve"> سرعت و کارا</w:t>
+      </w:r>
+      <w:r>
+        <w:rPr>
+          <w:rFonts w:cs="B Nazanin" w:hint="cs"/>
+          <w:sz w:val="28"/>
+          <w:szCs w:val="28"/>
+          <w:highlight w:val="yellow"/>
+          <w:rtl/>
+          <w:lang w:bidi="fa-IR"/>
+        </w:rPr>
+        <w:t>یی</w:t>
+      </w:r>
+      <w:r>
+        <w:rPr>
+          <w:rFonts w:cs="B Nazanin"/>
+          <w:sz w:val="28"/>
+          <w:szCs w:val="28"/>
+          <w:highlight w:val="yellow"/>
+          <w:rtl/>
+          <w:lang w:bidi="fa-IR"/>
+        </w:rPr>
+        <w:t xml:space="preserve"> س</w:t>
+      </w:r>
+      <w:r>
+        <w:rPr>
+          <w:rFonts w:cs="B Nazanin" w:hint="cs"/>
+          <w:sz w:val="28"/>
+          <w:szCs w:val="28"/>
+          <w:highlight w:val="yellow"/>
+          <w:rtl/>
+          <w:lang w:bidi="fa-IR"/>
+        </w:rPr>
+        <w:t>ی</w:t>
+      </w:r>
+      <w:r>
+        <w:rPr>
+          <w:rFonts w:cs="B Nazanin" w:hint="eastAsia"/>
+          <w:sz w:val="28"/>
+          <w:szCs w:val="28"/>
+          <w:highlight w:val="yellow"/>
+          <w:rtl/>
+          <w:lang w:bidi="fa-IR"/>
+        </w:rPr>
+        <w:t>ستم</w:t>
+      </w:r>
+      <w:r>
+        <w:rPr>
+          <w:rFonts w:cs="B Nazanin"/>
+          <w:sz w:val="28"/>
+          <w:szCs w:val="28"/>
+          <w:highlight w:val="yellow"/>
+          <w:rtl/>
+          <w:lang w:bidi="fa-IR"/>
+        </w:rPr>
+        <w:t xml:space="preserve"> شما م</w:t>
+      </w:r>
+      <w:r>
+        <w:rPr>
+          <w:rFonts w:cs="B Nazanin" w:hint="cs"/>
+          <w:sz w:val="28"/>
+          <w:szCs w:val="28"/>
+          <w:highlight w:val="yellow"/>
+          <w:rtl/>
+          <w:lang w:bidi="fa-IR"/>
+        </w:rPr>
+        <w:t>ی‌</w:t>
+      </w:r>
+      <w:r>
+        <w:rPr>
+          <w:rFonts w:cs="B Nazanin" w:hint="eastAsia"/>
+          <w:sz w:val="28"/>
+          <w:szCs w:val="28"/>
+          <w:highlight w:val="yellow"/>
+          <w:rtl/>
+          <w:lang w:bidi="fa-IR"/>
+        </w:rPr>
+        <w:t>شود</w:t>
+      </w:r>
+      <w:r>
+        <w:rPr>
+          <w:rFonts w:cs="B Nazanin"/>
+          <w:sz w:val="28"/>
+          <w:szCs w:val="28"/>
+          <w:highlight w:val="yellow"/>
+          <w:rtl/>
+          <w:lang w:bidi="fa-IR"/>
+        </w:rPr>
+        <w:t>. بنابرا</w:t>
+      </w:r>
+      <w:r>
+        <w:rPr>
+          <w:rFonts w:cs="B Nazanin" w:hint="cs"/>
+          <w:sz w:val="28"/>
+          <w:szCs w:val="28"/>
+          <w:highlight w:val="yellow"/>
+          <w:rtl/>
+          <w:lang w:bidi="fa-IR"/>
+        </w:rPr>
+        <w:t>ی</w:t>
+      </w:r>
+      <w:r>
+        <w:rPr>
+          <w:rFonts w:cs="B Nazanin" w:hint="eastAsia"/>
+          <w:sz w:val="28"/>
+          <w:szCs w:val="28"/>
+          <w:highlight w:val="yellow"/>
+          <w:rtl/>
+          <w:lang w:bidi="fa-IR"/>
+        </w:rPr>
+        <w:t>ن،</w:t>
+      </w:r>
+      <w:r>
+        <w:rPr>
+          <w:rFonts w:cs="B Nazanin"/>
+          <w:sz w:val="28"/>
+          <w:szCs w:val="28"/>
+          <w:highlight w:val="yellow"/>
+          <w:rtl/>
+          <w:lang w:bidi="fa-IR"/>
+        </w:rPr>
+        <w:t xml:space="preserve"> طراح</w:t>
+      </w:r>
+      <w:r>
+        <w:rPr>
+          <w:rFonts w:cs="B Nazanin" w:hint="cs"/>
+          <w:sz w:val="28"/>
+          <w:szCs w:val="28"/>
+          <w:highlight w:val="yellow"/>
+          <w:rtl/>
+          <w:lang w:bidi="fa-IR"/>
+        </w:rPr>
+        <w:t>ی</w:t>
+      </w:r>
+      <w:r>
+        <w:rPr>
+          <w:rFonts w:cs="B Nazanin"/>
+          <w:sz w:val="28"/>
+          <w:szCs w:val="28"/>
+          <w:highlight w:val="yellow"/>
+          <w:rtl/>
+          <w:lang w:bidi="fa-IR"/>
+        </w:rPr>
+        <w:t xml:space="preserve"> و پ</w:t>
+      </w:r>
+      <w:r>
+        <w:rPr>
+          <w:rFonts w:cs="B Nazanin" w:hint="cs"/>
+          <w:sz w:val="28"/>
+          <w:szCs w:val="28"/>
+          <w:highlight w:val="yellow"/>
+          <w:rtl/>
+          <w:lang w:bidi="fa-IR"/>
+        </w:rPr>
+        <w:t>ی</w:t>
+      </w:r>
+      <w:r>
+        <w:rPr>
+          <w:rFonts w:cs="B Nazanin" w:hint="eastAsia"/>
+          <w:sz w:val="28"/>
+          <w:szCs w:val="28"/>
+          <w:highlight w:val="yellow"/>
+          <w:rtl/>
+          <w:lang w:bidi="fa-IR"/>
+        </w:rPr>
+        <w:t>اده‌ساز</w:t>
+      </w:r>
+      <w:r>
+        <w:rPr>
+          <w:rFonts w:cs="B Nazanin" w:hint="cs"/>
+          <w:sz w:val="28"/>
+          <w:szCs w:val="28"/>
+          <w:highlight w:val="yellow"/>
+          <w:rtl/>
+          <w:lang w:bidi="fa-IR"/>
+        </w:rPr>
+        <w:t>ی</w:t>
+      </w:r>
+      <w:r>
+        <w:rPr>
+          <w:rFonts w:cs="B Nazanin"/>
+          <w:sz w:val="28"/>
+          <w:szCs w:val="28"/>
+          <w:highlight w:val="yellow"/>
+          <w:rtl/>
+          <w:lang w:bidi="fa-IR"/>
+        </w:rPr>
+        <w:t xml:space="preserve"> الگور</w:t>
+      </w:r>
+      <w:r>
+        <w:rPr>
+          <w:rFonts w:cs="B Nazanin" w:hint="cs"/>
+          <w:sz w:val="28"/>
+          <w:szCs w:val="28"/>
+          <w:highlight w:val="yellow"/>
+          <w:rtl/>
+          <w:lang w:bidi="fa-IR"/>
+        </w:rPr>
+        <w:t>ی</w:t>
+      </w:r>
+      <w:r>
+        <w:rPr>
+          <w:rFonts w:cs="B Nazanin" w:hint="eastAsia"/>
+          <w:sz w:val="28"/>
+          <w:szCs w:val="28"/>
+          <w:highlight w:val="yellow"/>
+          <w:rtl/>
+          <w:lang w:bidi="fa-IR"/>
+        </w:rPr>
+        <w:t>تم‌ها</w:t>
+      </w:r>
+      <w:r>
+        <w:rPr>
+          <w:rFonts w:cs="B Nazanin" w:hint="cs"/>
+          <w:sz w:val="28"/>
+          <w:szCs w:val="28"/>
+          <w:highlight w:val="yellow"/>
+          <w:rtl/>
+          <w:lang w:bidi="fa-IR"/>
+        </w:rPr>
+        <w:t>یی</w:t>
+      </w:r>
+      <w:r>
+        <w:rPr>
+          <w:rFonts w:cs="B Nazanin"/>
+          <w:sz w:val="28"/>
+          <w:szCs w:val="28"/>
+          <w:highlight w:val="yellow"/>
+          <w:rtl/>
+          <w:lang w:bidi="fa-IR"/>
+        </w:rPr>
+        <w:t xml:space="preserve"> برا</w:t>
+      </w:r>
+      <w:r>
+        <w:rPr>
+          <w:rFonts w:cs="B Nazanin" w:hint="cs"/>
+          <w:sz w:val="28"/>
+          <w:szCs w:val="28"/>
+          <w:highlight w:val="yellow"/>
+          <w:rtl/>
+          <w:lang w:bidi="fa-IR"/>
+        </w:rPr>
+        <w:t>ی</w:t>
+      </w:r>
+      <w:r>
+        <w:rPr>
+          <w:rFonts w:cs="B Nazanin"/>
+          <w:sz w:val="28"/>
+          <w:szCs w:val="28"/>
+          <w:highlight w:val="yellow"/>
+          <w:rtl/>
+          <w:lang w:bidi="fa-IR"/>
+        </w:rPr>
+        <w:t xml:space="preserve"> مد</w:t>
+      </w:r>
+      <w:r>
+        <w:rPr>
+          <w:rFonts w:cs="B Nazanin" w:hint="cs"/>
+          <w:sz w:val="28"/>
+          <w:szCs w:val="28"/>
+          <w:highlight w:val="yellow"/>
+          <w:rtl/>
+          <w:lang w:bidi="fa-IR"/>
+        </w:rPr>
+        <w:t>ی</w:t>
+      </w:r>
+      <w:r>
+        <w:rPr>
+          <w:rFonts w:cs="B Nazanin" w:hint="eastAsia"/>
+          <w:sz w:val="28"/>
+          <w:szCs w:val="28"/>
+          <w:highlight w:val="yellow"/>
+          <w:rtl/>
+          <w:lang w:bidi="fa-IR"/>
+        </w:rPr>
+        <w:t>ر</w:t>
+      </w:r>
+      <w:r>
+        <w:rPr>
+          <w:rFonts w:cs="B Nazanin" w:hint="cs"/>
+          <w:sz w:val="28"/>
+          <w:szCs w:val="28"/>
+          <w:highlight w:val="yellow"/>
+          <w:rtl/>
+          <w:lang w:bidi="fa-IR"/>
+        </w:rPr>
+        <w:t>ی</w:t>
+      </w:r>
+      <w:r>
+        <w:rPr>
+          <w:rFonts w:cs="B Nazanin" w:hint="eastAsia"/>
+          <w:sz w:val="28"/>
+          <w:szCs w:val="28"/>
+          <w:highlight w:val="yellow"/>
+          <w:rtl/>
+          <w:lang w:bidi="fa-IR"/>
+        </w:rPr>
+        <w:t>ت</w:t>
+      </w:r>
+      <w:r>
+        <w:rPr>
+          <w:rFonts w:cs="B Nazanin"/>
+          <w:sz w:val="28"/>
+          <w:szCs w:val="28"/>
+          <w:highlight w:val="yellow"/>
+          <w:rtl/>
+          <w:lang w:bidi="fa-IR"/>
+        </w:rPr>
+        <w:t xml:space="preserve"> صفحات در حافظه اصل</w:t>
+      </w:r>
+      <w:r>
+        <w:rPr>
+          <w:rFonts w:cs="B Nazanin" w:hint="cs"/>
+          <w:sz w:val="28"/>
+          <w:szCs w:val="28"/>
+          <w:highlight w:val="yellow"/>
+          <w:rtl/>
+          <w:lang w:bidi="fa-IR"/>
+        </w:rPr>
+        <w:t>ی</w:t>
+      </w:r>
+      <w:r>
+        <w:rPr>
+          <w:rFonts w:cs="B Nazanin" w:hint="eastAsia"/>
+          <w:sz w:val="28"/>
+          <w:szCs w:val="28"/>
+          <w:highlight w:val="yellow"/>
+          <w:rtl/>
+          <w:lang w:bidi="fa-IR"/>
+        </w:rPr>
+        <w:t>،</w:t>
+      </w:r>
+      <w:r>
+        <w:rPr>
+          <w:rFonts w:cs="B Nazanin"/>
+          <w:sz w:val="28"/>
+          <w:szCs w:val="28"/>
+          <w:highlight w:val="yellow"/>
+          <w:rtl/>
+          <w:lang w:bidi="fa-IR"/>
+        </w:rPr>
+        <w:t xml:space="preserve"> </w:t>
+      </w:r>
+      <w:r>
+        <w:rPr>
+          <w:rFonts w:cs="B Nazanin" w:hint="cs"/>
+          <w:sz w:val="28"/>
+          <w:szCs w:val="28"/>
+          <w:highlight w:val="yellow"/>
+          <w:rtl/>
+          <w:lang w:bidi="fa-IR"/>
+        </w:rPr>
+        <w:t>ی</w:t>
+      </w:r>
+      <w:r>
+        <w:rPr>
+          <w:rFonts w:cs="B Nazanin" w:hint="eastAsia"/>
+          <w:sz w:val="28"/>
+          <w:szCs w:val="28"/>
+          <w:highlight w:val="yellow"/>
+          <w:rtl/>
+          <w:lang w:bidi="fa-IR"/>
+        </w:rPr>
+        <w:t>ک</w:t>
+      </w:r>
+      <w:r>
+        <w:rPr>
+          <w:rFonts w:cs="B Nazanin" w:hint="cs"/>
+          <w:sz w:val="28"/>
+          <w:szCs w:val="28"/>
+          <w:highlight w:val="yellow"/>
+          <w:rtl/>
+          <w:lang w:bidi="fa-IR"/>
+        </w:rPr>
+        <w:t>ی</w:t>
+      </w:r>
+      <w:r>
+        <w:rPr>
+          <w:rFonts w:cs="B Nazanin"/>
+          <w:sz w:val="28"/>
+          <w:szCs w:val="28"/>
+          <w:highlight w:val="yellow"/>
+          <w:rtl/>
+          <w:lang w:bidi="fa-IR"/>
+        </w:rPr>
+        <w:t xml:space="preserve"> از اصل</w:t>
+      </w:r>
+      <w:r>
+        <w:rPr>
+          <w:rFonts w:cs="B Nazanin" w:hint="cs"/>
+          <w:sz w:val="28"/>
+          <w:szCs w:val="28"/>
+          <w:highlight w:val="yellow"/>
+          <w:rtl/>
+          <w:lang w:bidi="fa-IR"/>
+        </w:rPr>
+        <w:t>ی</w:t>
+      </w:r>
+      <w:r>
+        <w:rPr>
+          <w:rFonts w:cs="B Nazanin"/>
+          <w:sz w:val="28"/>
+          <w:szCs w:val="28"/>
+          <w:highlight w:val="yellow"/>
+          <w:rtl/>
+          <w:lang w:bidi="fa-IR"/>
+        </w:rPr>
+        <w:t xml:space="preserve"> تر</w:t>
+      </w:r>
+      <w:r>
+        <w:rPr>
+          <w:rFonts w:cs="B Nazanin" w:hint="cs"/>
+          <w:sz w:val="28"/>
+          <w:szCs w:val="28"/>
+          <w:highlight w:val="yellow"/>
+          <w:rtl/>
+          <w:lang w:bidi="fa-IR"/>
+        </w:rPr>
+        <w:t>ی</w:t>
+      </w:r>
+      <w:r>
+        <w:rPr>
+          <w:rFonts w:cs="B Nazanin" w:hint="eastAsia"/>
+          <w:sz w:val="28"/>
+          <w:szCs w:val="28"/>
+          <w:highlight w:val="yellow"/>
+          <w:rtl/>
+          <w:lang w:bidi="fa-IR"/>
+        </w:rPr>
+        <w:t>ن</w:t>
+      </w:r>
+      <w:r>
+        <w:rPr>
+          <w:rFonts w:cs="B Nazanin"/>
+          <w:sz w:val="28"/>
+          <w:szCs w:val="28"/>
+          <w:highlight w:val="yellow"/>
+          <w:rtl/>
+          <w:lang w:bidi="fa-IR"/>
+        </w:rPr>
+        <w:t xml:space="preserve"> وظا</w:t>
+      </w:r>
+      <w:r>
+        <w:rPr>
+          <w:rFonts w:cs="B Nazanin" w:hint="cs"/>
+          <w:sz w:val="28"/>
+          <w:szCs w:val="28"/>
+          <w:highlight w:val="yellow"/>
+          <w:rtl/>
+          <w:lang w:bidi="fa-IR"/>
+        </w:rPr>
+        <w:t>ی</w:t>
+      </w:r>
+      <w:r>
+        <w:rPr>
+          <w:rFonts w:cs="B Nazanin" w:hint="eastAsia"/>
+          <w:sz w:val="28"/>
+          <w:szCs w:val="28"/>
+          <w:highlight w:val="yellow"/>
+          <w:rtl/>
+          <w:lang w:bidi="fa-IR"/>
+        </w:rPr>
+        <w:t>ف</w:t>
+      </w:r>
+      <w:r>
+        <w:rPr>
+          <w:rFonts w:cs="B Nazanin"/>
+          <w:sz w:val="28"/>
+          <w:szCs w:val="28"/>
+          <w:highlight w:val="yellow"/>
+          <w:rtl/>
+          <w:lang w:bidi="fa-IR"/>
+        </w:rPr>
+        <w:t xml:space="preserve"> س</w:t>
+      </w:r>
+      <w:r>
+        <w:rPr>
+          <w:rFonts w:cs="B Nazanin" w:hint="cs"/>
+          <w:sz w:val="28"/>
+          <w:szCs w:val="28"/>
+          <w:highlight w:val="yellow"/>
+          <w:rtl/>
+          <w:lang w:bidi="fa-IR"/>
+        </w:rPr>
+        <w:t>ی</w:t>
+      </w:r>
+      <w:r>
+        <w:rPr>
+          <w:rFonts w:cs="B Nazanin" w:hint="eastAsia"/>
+          <w:sz w:val="28"/>
+          <w:szCs w:val="28"/>
+          <w:highlight w:val="yellow"/>
+          <w:rtl/>
+          <w:lang w:bidi="fa-IR"/>
+        </w:rPr>
+        <w:t>ستم</w:t>
+      </w:r>
+      <w:r>
+        <w:rPr>
+          <w:rFonts w:cs="B Nazanin"/>
+          <w:sz w:val="28"/>
+          <w:szCs w:val="28"/>
+          <w:highlight w:val="yellow"/>
+          <w:rtl/>
+          <w:lang w:bidi="fa-IR"/>
+        </w:rPr>
+        <w:t xml:space="preserve"> عامل اس</w:t>
+      </w:r>
+      <w:r>
+        <w:rPr>
+          <w:rFonts w:cs="B Nazanin" w:hint="cs"/>
+          <w:sz w:val="28"/>
+          <w:szCs w:val="28"/>
+          <w:highlight w:val="yellow"/>
+          <w:rtl/>
+          <w:lang w:bidi="fa-IR"/>
+        </w:rPr>
+        <w:t>ت</w:t>
+      </w:r>
+    </w:p>
+    <w:p>
+      <w:pPr>
+        <w:bidi/>
+        <w:ind w:left="360"/>
+        <w:jc w:val="both"/>
+        <w:rPr>
+          <w:rFonts w:cs="B Nazanin"/>
+          <w:sz w:val="28"/>
+          <w:szCs w:val="28"/>
+          <w:rtl/>
+          <w:lang w:bidi="fa-IR"/>
+        </w:rPr>
+      </w:pPr>
+    </w:p>
+    <w:p>
+      <w:pPr>
+        <w:bidi/>
+        <w:ind w:left="360"/>
+        <w:jc w:val="both"/>
+        <w:rPr>
+          <w:rFonts w:cs="B Nazanin"/>
+          <w:b/>
+          <w:bCs/>
+          <w:color w:val="5B9BD5" w:themeColor="accent1"/>
+          <w:sz w:val="48"/>
+          <w:szCs w:val="48"/>
+          <w:lang w:bidi="fa-IR"/>
+        </w:rPr>
+      </w:pPr>
+      <w:r>
+        <w:rPr>
+          <w:rFonts w:cs="B Nazanin" w:hint="cs"/>
+          <w:b/>
+          <w:bCs/>
+          <w:color w:val="5B9BD5" w:themeColor="accent1"/>
+          <w:sz w:val="48"/>
+          <w:szCs w:val="48"/>
+          <w:rtl/>
+          <w:lang w:bidi="fa-IR"/>
+        </w:rPr>
+        <w:t>سخت افزایه پایه (</w:t>
+      </w:r>
+      <w:r>
+        <w:rPr>
+          <w:rFonts w:cs="B Nazanin"/>
+          <w:b/>
+          <w:bCs/>
+          <w:color w:val="5B9BD5" w:themeColor="accent1"/>
+          <w:sz w:val="48"/>
+          <w:szCs w:val="48"/>
+          <w:lang w:bidi="fa-IR"/>
+        </w:rPr>
+        <w:t>Base Hardware</w:t>
+      </w:r>
+      <w:r>
+        <w:rPr>
+          <w:rFonts w:cs="B Nazanin" w:hint="cs"/>
+          <w:b/>
+          <w:bCs/>
+          <w:color w:val="5B9BD5" w:themeColor="accent1"/>
+          <w:sz w:val="48"/>
+          <w:szCs w:val="48"/>
+          <w:rtl/>
+          <w:lang w:bidi="fa-IR"/>
+        </w:rPr>
+        <w:t>)</w:t>
+      </w:r>
+    </w:p>
+    <w:p>
+      <w:pPr>
+        <w:bidi/>
+        <w:ind w:left="360"/>
+        <w:jc w:val="both"/>
+        <w:rPr>
+          <w:rFonts w:cs="B Nazanin"/>
+          <w:sz w:val="36"/>
+          <w:szCs w:val="36"/>
+          <w:rtl/>
+          <w:lang w:bidi="fa-IR"/>
+        </w:rPr>
+      </w:pPr>
+      <w:r>
+        <w:rPr>
+          <w:rFonts w:cs="B Nazanin" w:hint="cs"/>
+          <w:sz w:val="36"/>
+          <w:szCs w:val="36"/>
+          <w:rtl/>
+          <w:lang w:bidi="fa-IR"/>
+        </w:rPr>
+        <w:t>حافظه اصلی و ثبات های ساخته شده در خود پردازنده ، تنها فضای ذخیره سازی همه منظوره ای هستند که پردازنده مستقیما می ت</w:t>
+      </w:r>
+      <w:r>
+        <w:rPr>
+          <w:rFonts w:cs="B Nazanin" w:hint="cs"/>
+          <w:sz w:val="36"/>
+          <w:szCs w:val="36"/>
+          <w:rtl/>
+          <w:lang w:bidi="fa-IR"/>
+        </w:rPr>
+        <w:t>واند به آن ها دسترسی داشته باشد</w:t>
+      </w:r>
+    </w:p>
+    <w:p>
+      <w:pPr>
+        <w:bidi/>
+        <w:ind w:left="360"/>
+        <w:jc w:val="both"/>
+        <w:rPr>
+          <w:rFonts w:cs="B Nazanin"/>
+          <w:sz w:val="36"/>
+          <w:szCs w:val="36"/>
+          <w:rtl/>
+          <w:lang w:bidi="fa-IR"/>
+        </w:rPr>
+      </w:pPr>
+      <w:r>
+        <w:rPr>
+          <w:rFonts w:cs="B Nazanin" w:hint="cs"/>
+          <w:sz w:val="36"/>
+          <w:szCs w:val="36"/>
+          <w:rtl/>
+          <w:lang w:bidi="fa-IR"/>
+        </w:rPr>
+        <w:t>هر دستور العمل در حال اجرا و داده ای که توسط آ« استفاده می شود، بای در یکی از این دو دستگاه ذخیره سازی با دستیابی مستقیم (حافظه ی اصلی و ثبات ها) واقع باشد.</w:t>
+      </w:r>
+    </w:p>
+    <w:p>
+      <w:pPr>
+        <w:bidi/>
+        <w:ind w:left="360"/>
+        <w:jc w:val="both"/>
+        <w:rPr>
+          <w:rFonts w:cs="B Nazanin"/>
+          <w:b/>
+          <w:bCs/>
+          <w:color w:val="5B9BD5" w:themeColor="accent1"/>
+          <w:sz w:val="48"/>
+          <w:szCs w:val="48"/>
+          <w:lang w:bidi="fa-IR"/>
+        </w:rPr>
+      </w:pPr>
+      <w:r>
+        <w:rPr>
+          <w:rFonts w:cs="B Nazanin" w:hint="cs"/>
+          <w:b/>
+          <w:bCs/>
+          <w:color w:val="5B9BD5" w:themeColor="accent1"/>
+          <w:sz w:val="48"/>
+          <w:szCs w:val="48"/>
+          <w:rtl/>
+          <w:lang w:bidi="fa-IR"/>
+        </w:rPr>
+        <w:lastRenderedPageBreak/>
+        <w:t>انقیاد آدرس (</w:t>
+      </w:r>
+      <w:r>
+        <w:rPr>
+          <w:rFonts w:cs="B Nazanin"/>
+          <w:b/>
+          <w:bCs/>
+          <w:color w:val="5B9BD5" w:themeColor="accent1"/>
+          <w:sz w:val="48"/>
+          <w:szCs w:val="48"/>
+          <w:lang w:bidi="fa-IR"/>
+        </w:rPr>
+        <w:t>Address Binding</w:t>
+      </w:r>
+      <w:r>
+        <w:rPr>
+          <w:rFonts w:cs="B Nazanin" w:hint="cs"/>
+          <w:b/>
+          <w:bCs/>
+          <w:color w:val="5B9BD5" w:themeColor="accent1"/>
+          <w:sz w:val="48"/>
+          <w:szCs w:val="48"/>
+          <w:rtl/>
+          <w:lang w:bidi="fa-IR"/>
+        </w:rPr>
+        <w:t>)</w:t>
+      </w:r>
+    </w:p>
+    <w:p>
+      <w:pPr>
+        <w:bidi/>
+        <w:ind w:left="360"/>
+        <w:jc w:val="both"/>
+        <w:rPr>
+          <w:rFonts w:cs="B Nazanin"/>
+          <w:sz w:val="36"/>
+          <w:szCs w:val="36"/>
+          <w:rtl/>
+          <w:lang w:bidi="fa-IR"/>
+        </w:rPr>
+      </w:pPr>
+      <w:r>
+        <w:rPr>
+          <w:rFonts w:cs="B Nazanin" w:hint="cs"/>
+          <w:sz w:val="36"/>
+          <w:szCs w:val="36"/>
+          <w:rtl/>
+          <w:lang w:bidi="fa-IR"/>
+        </w:rPr>
+        <w:t xml:space="preserve">معمولا برنامه بر روی دیسک به صورت یک فایل اجرایی دودویی ذخیره می شود. برنامه باید به حافظه بار شود و در داخل فرایندی قرار گیرد تا اجرا شود. بر حسب این که چه مدیریت حافظه ای مورد استفاده قرار می گیرد. این فرایند ممکن است در حین اجرا بین دیسک و حافظه انتقال یابد. فرایند های موجود در دیسک که منتظرند وارد حافظه و اجرا </w:t>
+      </w:r>
+      <w:r>
+        <w:rPr>
+          <w:rFonts w:cs="B Nazanin" w:hint="cs"/>
+          <w:sz w:val="36"/>
+          <w:szCs w:val="36"/>
+          <w:rtl/>
+          <w:lang w:bidi="fa-IR"/>
+        </w:rPr>
+        <w:t>شوند</w:t>
+      </w:r>
+      <w:r>
+        <w:rPr>
+          <w:rFonts w:cs="B Nazanin" w:hint="cs"/>
+          <w:sz w:val="36"/>
+          <w:szCs w:val="36"/>
+          <w:highlight w:val="yellow"/>
+          <w:rtl/>
+          <w:lang w:bidi="fa-IR"/>
+        </w:rPr>
+        <w:t>، صف ورودی را تشکیل می دهند.</w:t>
+      </w:r>
+    </w:p>
+    <w:p>
+      <w:pPr>
+        <w:bidi/>
+        <w:ind w:left="360"/>
+        <w:jc w:val="both"/>
+        <w:rPr>
+          <w:rFonts w:cs="B Nazanin"/>
+          <w:sz w:val="36"/>
+          <w:szCs w:val="36"/>
+          <w:rtl/>
+          <w:lang w:bidi="fa-IR"/>
+        </w:rPr>
+      </w:pPr>
+    </w:p>
+    <w:p>
+      <w:pPr>
+        <w:bidi/>
+        <w:ind w:left="360"/>
+        <w:jc w:val="both"/>
+        <w:rPr>
+          <w:rFonts w:cs="B Nazanin"/>
+          <w:b/>
+          <w:bCs/>
+          <w:color w:val="5B9BD5" w:themeColor="accent1"/>
+          <w:sz w:val="48"/>
+          <w:szCs w:val="48"/>
+          <w:lang w:bidi="fa-IR"/>
+        </w:rPr>
+      </w:pPr>
+      <w:r>
+        <w:rPr>
+          <w:rFonts w:cs="B Nazanin" w:hint="cs"/>
+          <w:b/>
+          <w:bCs/>
+          <w:color w:val="5B9BD5" w:themeColor="accent1"/>
+          <w:sz w:val="48"/>
+          <w:szCs w:val="48"/>
+          <w:rtl/>
+          <w:lang w:bidi="fa-IR"/>
+        </w:rPr>
+        <w:t>فضای آدرس منطقی و فیزیکی</w:t>
+      </w:r>
+      <w:r>
+        <w:rPr>
+          <w:rFonts w:cs="B Nazanin" w:hint="cs"/>
+          <w:b/>
+          <w:bCs/>
+          <w:color w:val="5B9BD5" w:themeColor="accent1"/>
+          <w:sz w:val="48"/>
+          <w:szCs w:val="48"/>
+          <w:rtl/>
+          <w:lang w:bidi="fa-IR"/>
+        </w:rPr>
+        <w:t xml:space="preserve"> (</w:t>
+      </w:r>
+      <w:r>
+        <w:rPr>
+          <w:rFonts w:cs="B Nazanin"/>
+          <w:b/>
+          <w:bCs/>
+          <w:color w:val="5B9BD5" w:themeColor="accent1"/>
+          <w:sz w:val="48"/>
+          <w:szCs w:val="48"/>
+          <w:lang w:bidi="fa-IR"/>
+        </w:rPr>
+        <w:t>physical and logical address</w:t>
+      </w:r>
+      <w:r>
+        <w:rPr>
+          <w:rFonts w:cs="B Nazanin" w:hint="cs"/>
+          <w:b/>
+          <w:bCs/>
+          <w:color w:val="5B9BD5" w:themeColor="accent1"/>
+          <w:sz w:val="48"/>
+          <w:szCs w:val="48"/>
+          <w:rtl/>
+          <w:lang w:bidi="fa-IR"/>
+        </w:rPr>
+        <w:t>)</w:t>
+      </w:r>
+    </w:p>
+    <w:p>
+      <w:pPr>
+        <w:bidi/>
+        <w:ind w:left="360"/>
+        <w:jc w:val="both"/>
+        <w:rPr>
+          <w:rFonts w:cs="B Nazanin" w:hint="cs"/>
+          <w:b/>
+          <w:bCs/>
+          <w:color w:val="FF0000"/>
+          <w:sz w:val="48"/>
+          <w:szCs w:val="48"/>
+          <w:rtl/>
+          <w:lang w:bidi="fa-IR"/>
+        </w:rPr>
+      </w:pPr>
+      <w:r>
+        <w:rPr>
+          <w:rFonts w:cs="B Nazanin" w:hint="cs"/>
+          <w:b/>
+          <w:bCs/>
+          <w:color w:val="FF0000"/>
+          <w:sz w:val="48"/>
+          <w:szCs w:val="48"/>
+          <w:rtl/>
+          <w:lang w:bidi="fa-IR"/>
+        </w:rPr>
+        <w:t>یادداشت:</w:t>
+      </w:r>
+    </w:p>
+    <w:p>
+      <w:pPr>
+        <w:bidi/>
+        <w:ind w:left="360"/>
+        <w:jc w:val="right"/>
+        <w:rPr>
+          <w:rFonts w:cs="B Nazanin"/>
+          <w:b/>
+          <w:bCs/>
+          <w:sz w:val="36"/>
+          <w:szCs w:val="36"/>
+          <w:rtl/>
+          <w:lang w:bidi="fa-IR"/>
+        </w:rPr>
+      </w:pPr>
+      <w:r>
+        <w:rPr>
+          <w:rFonts w:cs="B Nazanin"/>
+          <w:b/>
+          <w:bCs/>
+          <w:sz w:val="36"/>
+          <w:szCs w:val="36"/>
+          <w:lang w:bidi="fa-IR"/>
+        </w:rPr>
+        <w:t>A logical address is the virtual address that is generated by the CPU. A user can view the logical address of a computer program. On the other hand, a physical address is one that represents a location in the computer memory. A user cannot view the physical address of a program.</w:t>
+      </w:r>
+    </w:p>
+    <w:p>
+      <w:pPr>
+        <w:bidi/>
+        <w:ind w:left="360"/>
+        <w:jc w:val="both"/>
+        <w:rPr>
+          <w:rFonts w:cs="B Nazanin" w:hint="cs"/>
+          <w:b/>
+          <w:bCs/>
+          <w:sz w:val="36"/>
+          <w:szCs w:val="36"/>
+          <w:lang w:bidi="fa-IR"/>
+        </w:rPr>
+      </w:pPr>
+      <w:r>
+        <w:rPr>
+          <w:rFonts w:cs="B Nazanin"/>
+          <w:b/>
+          <w:bCs/>
+          <w:sz w:val="36"/>
+          <w:szCs w:val="36"/>
+          <w:rtl/>
+          <w:lang w:bidi="fa-IR"/>
+        </w:rPr>
+        <w:t xml:space="preserve"> </w:t>
+      </w:r>
+    </w:p>
+    <w:p>
+      <w:pPr>
+        <w:bidi/>
+        <w:ind w:left="360"/>
+        <w:jc w:val="both"/>
+        <w:rPr>
+          <w:rFonts w:cs="B Nazanin"/>
+          <w:sz w:val="36"/>
+          <w:szCs w:val="36"/>
+          <w:rtl/>
+          <w:lang w:bidi="fa-IR"/>
+        </w:rPr>
+      </w:pPr>
+      <w:r>
+        <w:rPr>
+          <w:rFonts w:cs="B Nazanin" w:hint="cs"/>
+          <w:sz w:val="36"/>
+          <w:szCs w:val="36"/>
+          <w:highlight w:val="yellow"/>
+          <w:rtl/>
+          <w:lang w:bidi="fa-IR"/>
+        </w:rPr>
+        <w:t>آدرسی که توسط پردازنده تولید می شود، آدرس منطقی (</w:t>
+      </w:r>
+      <w:r>
+        <w:rPr>
+          <w:rFonts w:cs="B Nazanin"/>
+          <w:sz w:val="36"/>
+          <w:szCs w:val="36"/>
+          <w:highlight w:val="yellow"/>
+          <w:lang w:bidi="fa-IR"/>
+        </w:rPr>
+        <w:t>Logical Address</w:t>
+      </w:r>
+      <w:r>
+        <w:rPr>
+          <w:rFonts w:cs="B Nazanin" w:hint="cs"/>
+          <w:sz w:val="36"/>
+          <w:szCs w:val="36"/>
+          <w:highlight w:val="yellow"/>
+          <w:rtl/>
+          <w:lang w:bidi="fa-IR"/>
+        </w:rPr>
+        <w:t>)</w:t>
+      </w:r>
+      <w:r>
+        <w:rPr>
+          <w:rFonts w:cs="B Nazanin" w:hint="cs"/>
+          <w:sz w:val="36"/>
+          <w:szCs w:val="36"/>
+          <w:highlight w:val="yellow"/>
+          <w:rtl/>
+          <w:lang w:bidi="fa-IR"/>
+        </w:rPr>
+        <w:t xml:space="preserve"> </w:t>
+      </w:r>
+      <w:r>
+        <w:rPr>
+          <w:rFonts w:cs="B Nazanin" w:hint="cs"/>
+          <w:sz w:val="36"/>
+          <w:szCs w:val="36"/>
+          <w:highlight w:val="yellow"/>
+          <w:rtl/>
+          <w:lang w:bidi="fa-IR"/>
+        </w:rPr>
+        <w:t>نام دارد، درر حالی که آدرسی که توسط واحد حافظه مشاهده می شود (آدرسی که به ثبات آدرس حافظه بار می شود)، آدرس فیزیکی (</w:t>
+      </w:r>
+      <w:r>
+        <w:rPr>
+          <w:rFonts w:cs="B Nazanin"/>
+          <w:sz w:val="36"/>
+          <w:szCs w:val="36"/>
+          <w:highlight w:val="yellow"/>
+          <w:lang w:bidi="fa-IR"/>
+        </w:rPr>
+        <w:t>Physical Address</w:t>
+      </w:r>
+      <w:r>
+        <w:rPr>
+          <w:rFonts w:cs="B Nazanin" w:hint="cs"/>
+          <w:sz w:val="36"/>
+          <w:szCs w:val="36"/>
+          <w:highlight w:val="yellow"/>
+          <w:rtl/>
+          <w:lang w:bidi="fa-IR"/>
+        </w:rPr>
+        <w:t>)</w:t>
+      </w:r>
+      <w:r>
+        <w:rPr>
+          <w:rFonts w:cs="B Nazanin"/>
+          <w:sz w:val="36"/>
+          <w:szCs w:val="36"/>
+          <w:highlight w:val="yellow"/>
+          <w:lang w:bidi="fa-IR"/>
+        </w:rPr>
+        <w:t xml:space="preserve"> </w:t>
+      </w:r>
+      <w:r>
+        <w:rPr>
+          <w:rFonts w:cs="B Nazanin" w:hint="cs"/>
+          <w:sz w:val="36"/>
+          <w:szCs w:val="36"/>
+          <w:highlight w:val="yellow"/>
+          <w:rtl/>
+          <w:lang w:bidi="fa-IR"/>
+        </w:rPr>
+        <w:t>نام دارد</w:t>
+      </w:r>
+    </w:p>
+    <w:p>
+      <w:pPr>
+        <w:bidi/>
+        <w:ind w:left="360"/>
+        <w:jc w:val="both"/>
+        <w:rPr>
+          <w:rFonts w:cs="B Nazanin" w:hint="cs"/>
+          <w:sz w:val="36"/>
+          <w:szCs w:val="36"/>
+          <w:highlight w:val="yellow"/>
+          <w:rtl/>
+          <w:lang w:bidi="fa-IR"/>
+        </w:rPr>
+      </w:pPr>
+      <w:r>
+        <w:rPr>
+          <w:rFonts w:cs="B Nazanin" w:hint="cs"/>
+          <w:sz w:val="36"/>
+          <w:szCs w:val="36"/>
+          <w:rtl/>
+          <w:lang w:bidi="fa-IR"/>
+        </w:rPr>
+        <w:lastRenderedPageBreak/>
+        <w:t>مجموعه ای از تمام آدرس های منطقی که توسط برنامه ای تولید می شود، فضای آدرس منطقی (</w:t>
+      </w:r>
+      <w:r>
+        <w:rPr>
+          <w:rFonts w:cs="B Nazanin"/>
+          <w:sz w:val="36"/>
+          <w:szCs w:val="36"/>
+          <w:lang w:bidi="fa-IR"/>
+        </w:rPr>
+        <w:t>Logical Address Space</w:t>
+      </w:r>
+      <w:r>
+        <w:rPr>
+          <w:rFonts w:cs="B Nazanin" w:hint="cs"/>
+          <w:sz w:val="36"/>
+          <w:szCs w:val="36"/>
+          <w:rtl/>
+          <w:lang w:bidi="fa-IR"/>
+        </w:rPr>
+        <w:t>) نام دارد</w:t>
+      </w:r>
+      <w:r>
+        <w:rPr>
+          <w:rFonts w:cs="B Nazanin"/>
+          <w:sz w:val="36"/>
+          <w:szCs w:val="36"/>
+          <w:lang w:bidi="fa-IR"/>
+        </w:rPr>
+        <w:t>.</w:t>
+      </w:r>
+      <w:r>
+        <w:rPr>
+          <w:rFonts w:cs="B Nazanin" w:hint="cs"/>
+          <w:sz w:val="36"/>
+          <w:szCs w:val="36"/>
+          <w:rtl/>
+          <w:lang w:bidi="fa-IR"/>
+        </w:rPr>
+        <w:t xml:space="preserve"> مجموعه ای از تمام آدرس های فیزیکی متناظر با این آدرس های منطقی، فضای آدرس فیزیکی نام دارد.</w:t>
       </w:r>
       <w:bookmarkStart w:id="0" w:name="_GoBack"/>
       <w:bookmarkEnd w:id="0"/>
@@ -1195,6 +3884,56 @@
     </w:sectPr>
   </w:body>
 </w:document>
+</file>
+
+<file path=word/endnotes.xml><?xml version="1.0" encoding="utf-8"?>
+<w:endnotes xmlns:wpc="http://schemas.microsoft.com/office/word/2010/wordprocessingCanvas" xmlns:cx="http://schemas.microsoft.com/office/drawing/2014/chartex" xmlns:mc="http://schemas.openxmlformats.org/markup-compatibility/2006" xmlns:o="urn:schemas-microsoft-com:office:office" xmlns:r="http://schemas.openxmlformats.org/officeDocument/2006/relationships" xmlns:m="http://schemas.openxmlformats.org/officeDocument/2006/math" xmlns:v="urn:schemas-microsoft-com:vml" xmlns:wp14="http://schemas.microsoft.com/office/word/2010/wordprocessingDrawing" xmlns:wp="http://schemas.openxmlformats.org/drawingml/2006/wordprocessingDrawing" xmlns:w10="urn:schemas-microsoft-com:office:word" xmlns:w="http://schemas.openxmlformats.org/wordprocessingml/2006/main" xmlns:w14="http://schemas.microsoft.com/office/word/2010/wordml" xmlns:w15="http://schemas.microsoft.com/office/word/2012/wordml" xmlns:w16se="http://schemas.microsoft.com/office/word/2015/wordml/symex" xmlns:wpg="http://schemas.microsoft.com/office/word/2010/wordprocessingGroup" xmlns:wpi="http://schemas.microsoft.com/office/word/2010/wordprocessingInk" xmlns:wne="http://schemas.microsoft.com/office/word/2006/wordml" xmlns:wps="http://schemas.microsoft.com/office/word/2010/wordprocessingShape" mc:Ignorable="w14 w15 w16se wp14">
+  <w:endnote w:type="separator" w:id="-1">
+    <w:p>
+      <w:pPr>
+        <w:spacing w:after="0" w:line="240" w:lineRule="auto"/>
+      </w:pPr>
+      <w:r>
+        <w:separator/>
+      </w:r>
+    </w:p>
+  </w:endnote>
+  <w:endnote w:type="continuationSeparator" w:id="0">
+    <w:p>
+      <w:pPr>
+        <w:spacing w:after="0" w:line="240" w:lineRule="auto"/>
+      </w:pPr>
+      <w:r>
+        <w:continuationSeparator/>
+      </w:r>
+    </w:p>
+  </w:endnote>
+</w:endnotes>
+</file>
+
+<file path=word/footnotes.xml><?xml version="1.0" encoding="utf-8"?>
+<w:footnotes xmlns:wpc="http://schemas.microsoft.com/office/word/2010/wordprocessingCanvas" xmlns:cx="http://schemas.microsoft.com/office/drawing/2014/chartex" xmlns:mc="http://schemas.openxmlformats.org/markup-compatibility/2006" xmlns:o="urn:schemas-microsoft-com:office:office" xmlns:r="http://schemas.openxmlformats.org/officeDocument/2006/relationships" xmlns:m="http://schemas.openxmlformats.org/officeDocument/2006/math" xmlns:v="urn:schemas-microsoft-com:vml" xmlns:wp14="http://schemas.microsoft.com/office/word/2010/wordprocessingDrawing" xmlns:wp="http://schemas.openxmlformats.org/drawingml/2006/wordprocessingDrawing" xmlns:w10="urn:schemas-microsoft-com:office:word" xmlns:w="http://schemas.openxmlformats.org/wordprocessingml/2006/main" xmlns:w14="http://schemas.microsoft.com/office/word/2010/wordml" xmlns:w15="http://schemas.microsoft.com/office/word/2012/wordml" xmlns:w16se="http://schemas.microsoft.com/office/word/2015/wordml/symex" xmlns:wpg="http://schemas.microsoft.com/office/word/2010/wordprocessingGroup" xmlns:wpi="http://schemas.microsoft.com/office/word/2010/wordprocessingInk" xmlns:wne="http://schemas.microsoft.com/office/word/2006/wordml" xmlns:wps="http://schemas.microsoft.com/office/word/2010/wordprocessingShape" mc:Ignorable="w14 w15 w16se wp14">
+  <w:footnote w:type="separator" w:id="-1">
+    <w:p>
+      <w:pPr>
+        <w:spacing w:after="0" w:line="240" w:lineRule="auto"/>
+      </w:pPr>
+      <w:r>
+        <w:separator/>
+      </w:r>
+    </w:p>
+  </w:footnote>
+  <w:footnote w:type="continuationSeparator" w:id="0">
+    <w:p>
+      <w:pPr>
+        <w:spacing w:after="0" w:line="240" w:lineRule="auto"/>
+      </w:pPr>
+      <w:r>
+        <w:continuationSeparator/>
+      </w:r>
+    </w:p>
+  </w:footnote>
+</w:footnotes>
 </file>
 
 <file path=word/numbering.xml><?xml version="1.0" encoding="utf-8"?>
@@ -1800,6 +4539,7 @@
   <w:style w:type="paragraph" w:default="1" w:styleId="Normal">
     <w:name w:val="Normal"/>
     <w:qFormat/>
+    <w:rsid w:val="00324433"/>
   </w:style>
   <w:style w:type="character" w:default="1" w:styleId="DefaultParagraphFont">
     <w:name w:val="Default Paragraph Font"/>
@@ -1838,6 +4578,50 @@
       <w:ind w:left="720"/>
       <w:contextualSpacing/>
     </w:pPr>
+  </w:style>
+  <w:style w:type="paragraph" w:styleId="Header">
+    <w:name w:val="header"/>
+    <w:basedOn w:val="Normal"/>
+    <w:link w:val="HeaderChar"/>
+    <w:uiPriority w:val="99"/>
+    <w:unhideWhenUsed/>
+    <w:rsid w:val="00676CDF"/>
+    <w:pPr>
+      <w:tabs>
+        <w:tab w:val="center" w:pos="4680"/>
+        <w:tab w:val="right" w:pos="9360"/>
+      </w:tabs>
+      <w:spacing w:after="0" w:line="240" w:lineRule="auto"/>
+    </w:pPr>
+  </w:style>
+  <w:style w:type="character" w:customStyle="1" w:styleId="HeaderChar">
+    <w:name w:val="Header Char"/>
+    <w:basedOn w:val="DefaultParagraphFont"/>
+    <w:link w:val="Header"/>
+    <w:uiPriority w:val="99"/>
+    <w:rsid w:val="00676CDF"/>
+  </w:style>
+  <w:style w:type="paragraph" w:styleId="Footer">
+    <w:name w:val="footer"/>
+    <w:basedOn w:val="Normal"/>
+    <w:link w:val="FooterChar"/>
+    <w:uiPriority w:val="99"/>
+    <w:unhideWhenUsed/>
+    <w:rsid w:val="00676CDF"/>
+    <w:pPr>
+      <w:tabs>
+        <w:tab w:val="center" w:pos="4680"/>
+        <w:tab w:val="right" w:pos="9360"/>
+      </w:tabs>
+      <w:spacing w:after="0" w:line="240" w:lineRule="auto"/>
+    </w:pPr>
+  </w:style>
+  <w:style w:type="character" w:customStyle="1" w:styleId="FooterChar">
+    <w:name w:val="Footer Char"/>
+    <w:basedOn w:val="DefaultParagraphFont"/>
+    <w:link w:val="Footer"/>
+    <w:uiPriority w:val="99"/>
+    <w:rsid w:val="00676CDF"/>
   </w:style>
 </w:styles>
 </file>

</xml_diff>